<commit_message>
included prompt to change figure in template
</commit_message>
<xml_diff>
--- a/Word Templates/Oil Pan Fire Appendix - Template.docx
+++ b/Word Templates/Oil Pan Fire Appendix - Template.docx
@@ -95,8 +95,13 @@
         <w:t xml:space="preserve">provide a quantification of what constitutes “remote”, it is left to the designer to justify that a particular </w:t>
       </w:r>
       <w:r>
-        <w:t>arrangement of cooking facilities is acceptable. The purpose of this appendix is to provide a quantitative assessment of the location of the cooking facilities on this project to demonstrate that should a cooker fire occur,</w:t>
+        <w:t xml:space="preserve">arrangement of cooking facilities is acceptable. The purpose of this appendix is to provide a quantitative assessment of the location of the cooking facilities on this project to demonstrate that should a cooker fire </w:t>
       </w:r>
+      <w:proofErr w:type="gramStart"/>
+      <w:r>
+        <w:t>occur,</w:t>
+      </w:r>
+      <w:proofErr w:type="gramEnd"/>
       <w:r>
         <w:t xml:space="preserve"> occupants are able to safely evacuate. </w:t>
       </w:r>
@@ -306,8 +311,13 @@
         <w:t xml:space="preserve">As such, this study focusses </w:t>
       </w:r>
       <w:r>
-        <w:t>solely on the period of time</w:t>
+        <w:t xml:space="preserve">solely on the </w:t>
       </w:r>
+      <w:proofErr w:type="gramStart"/>
+      <w:r>
+        <w:t>period of time</w:t>
+      </w:r>
+      <w:proofErr w:type="gramEnd"/>
       <w:r>
         <w:t xml:space="preserve"> following ignition but</w:t>
       </w:r>
@@ -632,6 +642,7 @@
                               </w:rPr>
                               <w:t xml:space="preserve">scape </w:t>
                             </w:r>
+                            <w:proofErr w:type="gramStart"/>
                             <w:r>
                               <w:rPr>
                                 <w:rFonts w:ascii="Segoe UI Light" w:hAnsi="Segoe UI Light" w:cs="Segoe UI Light"/>
@@ -646,7 +657,16 @@
                                 <w:sz w:val="20"/>
                                 <w:szCs w:val="20"/>
                               </w:rPr>
-                              <w:t xml:space="preserve">oors and </w:t>
+                              <w:t>oors</w:t>
+                            </w:r>
+                            <w:proofErr w:type="gramEnd"/>
+                            <w:r>
+                              <w:rPr>
+                                <w:rFonts w:ascii="Segoe UI Light" w:hAnsi="Segoe UI Light" w:cs="Segoe UI Light"/>
+                                <w:sz w:val="20"/>
+                                <w:szCs w:val="20"/>
+                              </w:rPr>
+                              <w:t xml:space="preserve"> and </w:t>
                             </w:r>
                             <w:r>
                               <w:rPr>
@@ -844,6 +864,7 @@
                         </w:rPr>
                         <w:t xml:space="preserve">scape </w:t>
                       </w:r>
+                      <w:proofErr w:type="gramStart"/>
                       <w:r>
                         <w:rPr>
                           <w:rFonts w:ascii="Segoe UI Light" w:hAnsi="Segoe UI Light" w:cs="Segoe UI Light"/>
@@ -858,7 +879,16 @@
                           <w:sz w:val="20"/>
                           <w:szCs w:val="20"/>
                         </w:rPr>
-                        <w:t xml:space="preserve">oors and </w:t>
+                        <w:t>oors</w:t>
+                      </w:r>
+                      <w:proofErr w:type="gramEnd"/>
+                      <w:r>
+                        <w:rPr>
+                          <w:rFonts w:ascii="Segoe UI Light" w:hAnsi="Segoe UI Light" w:cs="Segoe UI Light"/>
+                          <w:sz w:val="20"/>
+                          <w:szCs w:val="20"/>
+                        </w:rPr>
+                        <w:t xml:space="preserve"> and </w:t>
                       </w:r>
                       <w:r>
                         <w:rPr>
@@ -5296,7 +5326,25 @@
                                 <w:sz w:val="20"/>
                                 <w:szCs w:val="20"/>
                               </w:rPr>
-                              <w:t>If Required, Calculate Distance From Cooker to Escape Door and Calculate FED Contr</w:t>
+                              <w:t xml:space="preserve">If Required, Calculate Distance </w:t>
+                            </w:r>
+                            <w:proofErr w:type="gramStart"/>
+                            <w:r>
+                              <w:rPr>
+                                <w:rFonts w:ascii="Segoe UI Light" w:hAnsi="Segoe UI Light" w:cs="Segoe UI Light"/>
+                                <w:sz w:val="20"/>
+                                <w:szCs w:val="20"/>
+                              </w:rPr>
+                              <w:t>From</w:t>
+                            </w:r>
+                            <w:proofErr w:type="gramEnd"/>
+                            <w:r>
+                              <w:rPr>
+                                <w:rFonts w:ascii="Segoe UI Light" w:hAnsi="Segoe UI Light" w:cs="Segoe UI Light"/>
+                                <w:sz w:val="20"/>
+                                <w:szCs w:val="20"/>
+                              </w:rPr>
+                              <w:t xml:space="preserve"> Cooker to Escape Door and Calculate FED Contr</w:t>
                             </w:r>
                             <w:r>
                               <w:rPr>
@@ -5347,7 +5395,25 @@
                           <w:sz w:val="20"/>
                           <w:szCs w:val="20"/>
                         </w:rPr>
-                        <w:t>If Required, Calculate Distance From Cooker to Escape Door and Calculate FED Contr</w:t>
+                        <w:t xml:space="preserve">If Required, Calculate Distance </w:t>
+                      </w:r>
+                      <w:proofErr w:type="gramStart"/>
+                      <w:r>
+                        <w:rPr>
+                          <w:rFonts w:ascii="Segoe UI Light" w:hAnsi="Segoe UI Light" w:cs="Segoe UI Light"/>
+                          <w:sz w:val="20"/>
+                          <w:szCs w:val="20"/>
+                        </w:rPr>
+                        <w:t>From</w:t>
+                      </w:r>
+                      <w:proofErr w:type="gramEnd"/>
+                      <w:r>
+                        <w:rPr>
+                          <w:rFonts w:ascii="Segoe UI Light" w:hAnsi="Segoe UI Light" w:cs="Segoe UI Light"/>
+                          <w:sz w:val="20"/>
+                          <w:szCs w:val="20"/>
+                        </w:rPr>
+                        <w:t xml:space="preserve"> Cooker to Escape Door and Calculate FED Contr</w:t>
                       </w:r>
                       <w:r>
                         <w:rPr>
@@ -6643,8 +6709,19 @@
                 <w:bCs/>
                 <w:sz w:val="18"/>
               </w:rPr>
-              <w:t>Pan material, diameter</w:t>
+              <w:t xml:space="preserve">Pan material, </w:t>
             </w:r>
+            <w:proofErr w:type="gramStart"/>
+            <w:r>
+              <w:rPr>
+                <w:rFonts w:ascii="Segoe UI Light" w:hAnsi="Segoe UI Light" w:cs="Segoe UI Light"/>
+                <w:b/>
+                <w:bCs/>
+                <w:sz w:val="18"/>
+              </w:rPr>
+              <w:t>diameter</w:t>
+            </w:r>
+            <w:proofErr w:type="gramEnd"/>
             <w:r>
               <w:rPr>
                 <w:rFonts w:ascii="Segoe UI Light" w:hAnsi="Segoe UI Light" w:cs="Segoe UI Light"/>
@@ -6724,6 +6801,7 @@
               </w:rPr>
               <w:t xml:space="preserve">Maximum HRR </w:t>
             </w:r>
+            <w:proofErr w:type="spellStart"/>
             <w:r>
               <w:rPr>
                 <w:rFonts w:ascii="Segoe UI Light" w:hAnsi="Segoe UI Light" w:cs="Segoe UI Light"/>
@@ -6747,6 +6825,7 @@
               </w:rPr>
               <w:t>max</w:t>
             </w:r>
+            <w:proofErr w:type="spellEnd"/>
             <w:r>
               <w:rPr>
                 <w:rFonts w:ascii="Segoe UI Light" w:hAnsi="Segoe UI Light" w:cs="Segoe UI Light"/>
@@ -6779,12 +6858,21 @@
                 <w:rFonts w:ascii="Segoe UI Light" w:hAnsi="Segoe UI Light" w:cs="Segoe UI Light"/>
               </w:rPr>
             </w:pPr>
+            <w:proofErr w:type="spellStart"/>
             <w:r>
               <w:rPr>
                 <w:rFonts w:ascii="Segoe UI Light" w:hAnsi="Segoe UI Light" w:cs="Segoe UI Light"/>
                 <w:color w:val="3B3838" w:themeColor="background2" w:themeShade="40"/>
               </w:rPr>
-              <w:t>Hamins et a</w:t>
+              <w:t>Hamins</w:t>
+            </w:r>
+            <w:proofErr w:type="spellEnd"/>
+            <w:r>
+              <w:rPr>
+                <w:rFonts w:ascii="Segoe UI Light" w:hAnsi="Segoe UI Light" w:cs="Segoe UI Light"/>
+                <w:color w:val="3B3838" w:themeColor="background2" w:themeShade="40"/>
+              </w:rPr>
+              <w:t xml:space="preserve"> et a</w:t>
             </w:r>
             <w:r>
               <w:rPr>
@@ -6990,12 +7078,21 @@
                 <w:color w:val="3B3838" w:themeColor="background2" w:themeShade="40"/>
               </w:rPr>
             </w:pPr>
+            <w:proofErr w:type="spellStart"/>
             <w:r>
               <w:rPr>
                 <w:rFonts w:ascii="Segoe UI Light" w:hAnsi="Segoe UI Light" w:cs="Segoe UI Light"/>
                 <w:color w:val="3B3838" w:themeColor="background2" w:themeShade="40"/>
               </w:rPr>
-              <w:t>Hamins et al. -</w:t>
+              <w:t>Hamins</w:t>
+            </w:r>
+            <w:proofErr w:type="spellEnd"/>
+            <w:r>
+              <w:rPr>
+                <w:rFonts w:ascii="Segoe UI Light" w:hAnsi="Segoe UI Light" w:cs="Segoe UI Light"/>
+                <w:color w:val="3B3838" w:themeColor="background2" w:themeShade="40"/>
+              </w:rPr>
+              <w:t xml:space="preserve"> et al. -</w:t>
             </w:r>
           </w:p>
           <w:p>
@@ -7172,12 +7269,21 @@
                 <w:color w:val="3B3838" w:themeColor="background2" w:themeShade="40"/>
               </w:rPr>
             </w:pPr>
+            <w:proofErr w:type="spellStart"/>
             <w:r>
               <w:rPr>
                 <w:rFonts w:ascii="Segoe UI Light" w:hAnsi="Segoe UI Light" w:cs="Segoe UI Light"/>
                 <w:color w:val="3B3838" w:themeColor="background2" w:themeShade="40"/>
               </w:rPr>
-              <w:t>Hamins et al. -</w:t>
+              <w:t>Hamins</w:t>
+            </w:r>
+            <w:proofErr w:type="spellEnd"/>
+            <w:r>
+              <w:rPr>
+                <w:rFonts w:ascii="Segoe UI Light" w:hAnsi="Segoe UI Light" w:cs="Segoe UI Light"/>
+                <w:color w:val="3B3838" w:themeColor="background2" w:themeShade="40"/>
+              </w:rPr>
+              <w:t xml:space="preserve"> et al. -</w:t>
             </w:r>
           </w:p>
           <w:p>
@@ -7354,12 +7460,21 @@
                 <w:color w:val="3B3838" w:themeColor="background2" w:themeShade="40"/>
               </w:rPr>
             </w:pPr>
+            <w:proofErr w:type="spellStart"/>
             <w:r>
               <w:rPr>
                 <w:rFonts w:ascii="Segoe UI Light" w:hAnsi="Segoe UI Light" w:cs="Segoe UI Light"/>
                 <w:color w:val="3B3838" w:themeColor="background2" w:themeShade="40"/>
               </w:rPr>
-              <w:t>Hamins et al. -</w:t>
+              <w:t>Hamins</w:t>
+            </w:r>
+            <w:proofErr w:type="spellEnd"/>
+            <w:r>
+              <w:rPr>
+                <w:rFonts w:ascii="Segoe UI Light" w:hAnsi="Segoe UI Light" w:cs="Segoe UI Light"/>
+                <w:color w:val="3B3838" w:themeColor="background2" w:themeShade="40"/>
+              </w:rPr>
+              <w:t xml:space="preserve"> et al. -</w:t>
             </w:r>
           </w:p>
           <w:p>
@@ -7514,12 +7629,21 @@
                 <w:rFonts w:ascii="Segoe UI Light" w:hAnsi="Segoe UI Light" w:cs="Segoe UI Light"/>
               </w:rPr>
             </w:pPr>
+            <w:proofErr w:type="spellStart"/>
             <w:r>
               <w:rPr>
                 <w:rFonts w:ascii="Segoe UI Light" w:hAnsi="Segoe UI Light" w:cs="Segoe UI Light"/>
                 <w:color w:val="3B3838" w:themeColor="background2" w:themeShade="40"/>
               </w:rPr>
-              <w:t xml:space="preserve">Hamins et al. </w:t>
+              <w:t>Hamins</w:t>
+            </w:r>
+            <w:proofErr w:type="spellEnd"/>
+            <w:r>
+              <w:rPr>
+                <w:rFonts w:ascii="Segoe UI Light" w:hAnsi="Segoe UI Light" w:cs="Segoe UI Light"/>
+                <w:color w:val="3B3838" w:themeColor="background2" w:themeShade="40"/>
+              </w:rPr>
+              <w:t xml:space="preserve"> et al. </w:t>
             </w:r>
             <w:r>
               <w:rPr>
@@ -7840,7 +7964,23 @@
         <w:pStyle w:val="AppendixText"/>
       </w:pPr>
       <w:r>
-        <w:t>Of these tests, the Hamins et al KSG15 has a much greater heat release rate as the test allowed for the spread of fire to adjacent kitchen surfaces (i.e. cabinets, extraction hoods). As the flats in question are provided with suppression systems, this is not expected to occur in this instance so this result can be disregarded. {% if not HAS_CUSTOM_FIRE_SIZE %} {% if CHIP_PAN_ALLOWED %}</w:t>
+        <w:t xml:space="preserve">Of these tests, the </w:t>
+      </w:r>
+      <w:proofErr w:type="spellStart"/>
+      <w:r>
+        <w:t>Hamins</w:t>
+      </w:r>
+      <w:proofErr w:type="spellEnd"/>
+      <w:r>
+        <w:t xml:space="preserve"> et al KSG15 has a much greater heat release rate as the test allowed for the spread of fire to adjacent kitchen surfaces (</w:t>
+      </w:r>
+      <w:proofErr w:type="gramStart"/>
+      <w:r>
+        <w:t>i.e.</w:t>
+      </w:r>
+      <w:proofErr w:type="gramEnd"/>
+      <w:r>
+        <w:t xml:space="preserve"> cabinets, extraction hoods). As the flats in question are provided with suppression systems, this is not expected to occur in this instance so this result can be disregarded. {% if not HAS_CUSTOM_FIRE_SIZE %} {% if CHIP_PAN_ALLOWED %}</w:t>
       </w:r>
     </w:p>
     <w:p>
@@ -7849,7 +7989,15 @@
       </w:pPr>
       <w:commentRangeStart w:id="8"/>
       <w:r>
-        <w:t xml:space="preserve">The next largest result, Hamins </w:t>
+        <w:t xml:space="preserve">The next largest result, </w:t>
+      </w:r>
+      <w:proofErr w:type="spellStart"/>
+      <w:r>
+        <w:t>Hamins</w:t>
+      </w:r>
+      <w:proofErr w:type="spellEnd"/>
+      <w:r>
+        <w:t xml:space="preserve"> </w:t>
       </w:r>
       <w:r>
         <w:t xml:space="preserve">et al Test </w:t>
@@ -7864,10 +8012,26 @@
         <w:t>4.5L) of cooking oil. This is representative of a</w:t>
       </w:r>
       <w:r>
-        <w:t xml:space="preserve">n old fashioned chip pan catching fire. Whilst this fire size is considered to be unrepresentative of the majority of </w:t>
+        <w:t xml:space="preserve">n </w:t>
+      </w:r>
+      <w:proofErr w:type="gramStart"/>
+      <w:r>
+        <w:t>old fashioned</w:t>
+      </w:r>
+      <w:proofErr w:type="gramEnd"/>
+      <w:r>
+        <w:t xml:space="preserve"> chip pan catching fire. Whilst this fire size is considered to be unrepresentative of the majority of </w:t>
       </w:r>
       <w:r>
-        <w:t xml:space="preserve">pan fires (most cooking does not take place in an old fashioned chip pan, </w:t>
+        <w:t xml:space="preserve">pan fires (most cooking does not take place in an </w:t>
+      </w:r>
+      <w:proofErr w:type="gramStart"/>
+      <w:r>
+        <w:t>old fashioned</w:t>
+      </w:r>
+      <w:proofErr w:type="gramEnd"/>
+      <w:r>
+        <w:t xml:space="preserve"> chip pan, </w:t>
       </w:r>
       <w:r>
         <w:t>such pans tend to be replaced by standalone deep fat fryer units today)</w:t>
@@ -7902,7 +8066,23 @@
         <w:pStyle w:val="AppendixText"/>
       </w:pPr>
       <w:r>
-        <w:t xml:space="preserve">The next largest result, Hamins et al Test 3, includes for 4000g (4.5L) of cooking oil. This is representative of an old fashioned chip pan catching fire. It is understood that chip pans, and other hob based deep fat fryers will be banned from the premises and, as such, this type of fire is unlikely to occur. </w:t>
+        <w:t xml:space="preserve">The next largest result, </w:t>
+      </w:r>
+      <w:proofErr w:type="spellStart"/>
+      <w:r>
+        <w:t>Hamins</w:t>
+      </w:r>
+      <w:proofErr w:type="spellEnd"/>
+      <w:r>
+        <w:t xml:space="preserve"> et al Test 3, includes for 4000g (4.5L) of cooking oil. This is representative of an </w:t>
+      </w:r>
+      <w:proofErr w:type="gramStart"/>
+      <w:r>
+        <w:t>old fashioned</w:t>
+      </w:r>
+      <w:proofErr w:type="gramEnd"/>
+      <w:r>
+        <w:t xml:space="preserve"> chip pan catching fire. It is understood that chip pans, and other hob based deep fat fryers will be banned from the premises and, as such, this type of fire is unlikely to occur. </w:t>
       </w:r>
     </w:p>
     <w:p>
@@ -7911,7 +8091,15 @@
       </w:pPr>
       <w:commentRangeStart w:id="9"/>
       <w:r>
-        <w:t>For this reason, the next largest result, Hamins et al Test 2, has been adopted</w:t>
+        <w:t xml:space="preserve">For this reason, the next largest result, </w:t>
+      </w:r>
+      <w:proofErr w:type="spellStart"/>
+      <w:r>
+        <w:t>Hamins</w:t>
+      </w:r>
+      <w:proofErr w:type="spellEnd"/>
+      <w:r>
+        <w:t xml:space="preserve"> et al Test 2, has been adopted</w:t>
       </w:r>
       <w:r>
         <w:t xml:space="preserve">. A 50% safety factor has been added to the recorded heat release rate to account for any uncertainties associated with this approach. As such, a heat release rate of 150.5kW has been adopted. </w:t>
@@ -8120,13 +8308,7 @@
                 <w:rPr>
                   <w:rFonts w:ascii="Cambria Math" w:hAnsi="Cambria Math"/>
                 </w:rPr>
-                <m:t>4</m:t>
-              </m:r>
-              <m:r>
-                <w:rPr>
-                  <w:rFonts w:ascii="Cambria Math" w:hAnsi="Cambria Math"/>
-                </w:rPr>
-                <m:t>π</m:t>
+                <m:t>4π</m:t>
               </m:r>
               <m:sSup>
                 <m:sSupPr>
@@ -8333,7 +8515,25 @@
           <w:sz w:val="16"/>
           <w:szCs w:val="16"/>
         </w:rPr>
-        <w:t>= radial distance to the receiver (m)</w:t>
+        <w:t>= radial distance to the re</w:t>
+      </w:r>
+      <w:proofErr w:type="spellStart"/>
+      <w:r>
+        <w:rPr>
+          <w:rFonts w:eastAsiaTheme="minorEastAsia"/>
+          <w:sz w:val="16"/>
+          <w:szCs w:val="16"/>
+        </w:rPr>
+        <w:t>ceiver</w:t>
+      </w:r>
+      <w:proofErr w:type="spellEnd"/>
+      <w:r>
+        <w:rPr>
+          <w:rFonts w:eastAsiaTheme="minorEastAsia"/>
+          <w:sz w:val="16"/>
+          <w:szCs w:val="16"/>
+        </w:rPr>
+        <w:t xml:space="preserve"> (m)</w:t>
       </w:r>
     </w:p>
     <w:p>
@@ -8502,13 +8702,7 @@
                 <w:rPr>
                   <w:rFonts w:ascii="Cambria Math" w:hAnsi="Cambria Math"/>
                 </w:rPr>
-                <m:t>4</m:t>
-              </m:r>
-              <m:r>
-                <w:rPr>
-                  <w:rFonts w:ascii="Cambria Math" w:hAnsi="Cambria Math"/>
-                </w:rPr>
-                <m:t>π</m:t>
+                <m:t>4π</m:t>
               </m:r>
               <m:sSup>
                 <m:sSupPr>
@@ -8674,6 +8868,7 @@
       <w:r>
         <w:t>FIRE_Q</w:t>
       </w:r>
+      <w:proofErr w:type="gramStart"/>
       <w:r>
         <w:t>}}</w:t>
       </w:r>
@@ -8681,6 +8876,7 @@
         <w:t>kW</w:t>
       </w:r>
       <w:commentRangeEnd w:id="12"/>
+      <w:proofErr w:type="gramEnd"/>
       <w:r>
         <w:rPr>
           <w:rStyle w:val="CommentReference"/>
@@ -9372,11 +9568,16 @@
       <w:r>
         <w:t xml:space="preserve"> </w:t>
       </w:r>
+      <w:proofErr w:type="gramStart"/>
       <w:r>
         <w:t>%}</w:t>
       </w:r>
       <w:r>
-        <w:t xml:space="preserve">{% if </w:t>
+        <w:t>{</w:t>
+      </w:r>
+      <w:proofErr w:type="gramEnd"/>
+      <w:r>
+        <w:t xml:space="preserve">% if </w:t>
       </w:r>
       <w:r>
         <w:t>WALKING_SPEED == 1.2</w:t>
@@ -9515,7 +9716,15 @@
         <w:t>th</w:t>
       </w:r>
       <w:r>
-        <w:t xml:space="preserve"> percentile value for “All Apartments” taken from Table 2 of “Estimating Door Open Time Distributions for Occupants Escaping from Apartments” by Hopkin et al. This figure is considered to be sufficiently onerous to account for all eventualities.</w:t>
+        <w:t xml:space="preserve"> percentile value for “All Apartments” taken from Table 2 of “Estimating Door Open Time Distributions for Occupants Escaping from Apartments” by Hopkin et al. This figure </w:t>
+      </w:r>
+      <w:proofErr w:type="gramStart"/>
+      <w:r>
+        <w:t>is considered to be</w:t>
+      </w:r>
+      <w:proofErr w:type="gramEnd"/>
+      <w:r>
+        <w:t xml:space="preserve"> sufficiently onerous to account for all eventualities.</w:t>
       </w:r>
       <w:commentRangeEnd w:id="18"/>
       <w:r>
@@ -9654,6 +9863,158 @@
         <w:ind w:left="720"/>
         <w:jc w:val="center"/>
       </w:pPr>
+      <w:r>
+        <w:rPr>
+          <w:noProof/>
+        </w:rPr>
+        <mc:AlternateContent>
+          <mc:Choice Requires="wps">
+            <w:drawing>
+              <wp:anchor distT="0" distB="0" distL="114300" distR="114300" simplePos="0" relativeHeight="252487680" behindDoc="0" locked="0" layoutInCell="1" allowOverlap="1" wp14:anchorId="56BD440C" wp14:editId="5F6BE52C">
+                <wp:simplePos x="0" y="0"/>
+                <wp:positionH relativeFrom="margin">
+                  <wp:posOffset>2829560</wp:posOffset>
+                </wp:positionH>
+                <wp:positionV relativeFrom="paragraph">
+                  <wp:posOffset>73660</wp:posOffset>
+                </wp:positionV>
+                <wp:extent cx="1079500" cy="1022350"/>
+                <wp:effectExtent l="0" t="0" r="25400" b="25400"/>
+                <wp:wrapNone/>
+                <wp:docPr id="1754057518" name="Text Box 1754057518"/>
+                <wp:cNvGraphicFramePr/>
+                <a:graphic xmlns:a="http://schemas.openxmlformats.org/drawingml/2006/main">
+                  <a:graphicData uri="http://schemas.microsoft.com/office/word/2010/wordprocessingShape">
+                    <wps:wsp>
+                      <wps:cNvSpPr txBox="1"/>
+                      <wps:spPr>
+                        <a:xfrm>
+                          <a:off x="0" y="0"/>
+                          <a:ext cx="1079500" cy="1022350"/>
+                        </a:xfrm>
+                        <a:prstGeom prst="rect">
+                          <a:avLst/>
+                        </a:prstGeom>
+                        <a:solidFill>
+                          <a:schemeClr val="lt1"/>
+                        </a:solidFill>
+                        <a:ln w="6350">
+                          <a:solidFill>
+                            <a:prstClr val="black"/>
+                          </a:solidFill>
+                        </a:ln>
+                      </wps:spPr>
+                      <wps:txbx>
+                        <w:txbxContent>
+                          <w:p>
+                            <w:pPr>
+                              <w:jc w:val="center"/>
+                              <w:rPr>
+                                <w:rFonts w:ascii="Segoe UI Light" w:hAnsi="Segoe UI Light" w:cs="Segoe UI Light"/>
+                                <w:color w:val="FF0000"/>
+                                <w:sz w:val="20"/>
+                                <w:szCs w:val="20"/>
+                              </w:rPr>
+                            </w:pPr>
+                            <w:r>
+                              <w:rPr>
+                                <w:rFonts w:ascii="Segoe UI Light" w:hAnsi="Segoe UI Light" w:cs="Segoe UI Light"/>
+                                <w:color w:val="FF0000"/>
+                                <w:sz w:val="20"/>
+                                <w:szCs w:val="20"/>
+                              </w:rPr>
+                              <w:t xml:space="preserve">NB: </w:t>
+                            </w:r>
+                            <w:r>
+                              <w:rPr>
+                                <w:rFonts w:ascii="Segoe UI Light" w:hAnsi="Segoe UI Light" w:cs="Segoe UI Light"/>
+                                <w:color w:val="FF0000"/>
+                                <w:sz w:val="20"/>
+                                <w:szCs w:val="20"/>
+                              </w:rPr>
+                              <w:t>Figure should be changed</w:t>
+                            </w:r>
+                            <w:r>
+                              <w:rPr>
+                                <w:rFonts w:ascii="Segoe UI Light" w:hAnsi="Segoe UI Light" w:cs="Segoe UI Light"/>
+                                <w:color w:val="FF0000"/>
+                                <w:sz w:val="20"/>
+                                <w:szCs w:val="20"/>
+                              </w:rPr>
+                              <w:t xml:space="preserve"> &amp; door indicated if applicable!!</w:t>
+                            </w:r>
+                          </w:p>
+                        </w:txbxContent>
+                      </wps:txbx>
+                      <wps:bodyPr rot="0" spcFirstLastPara="0" vertOverflow="overflow" horzOverflow="overflow" vert="horz" wrap="square" lIns="91440" tIns="45720" rIns="91440" bIns="45720" numCol="1" spcCol="0" rtlCol="0" fromWordArt="0" anchor="t" anchorCtr="0" forceAA="0" compatLnSpc="1">
+                        <a:prstTxWarp prst="textNoShape">
+                          <a:avLst/>
+                        </a:prstTxWarp>
+                        <a:noAutofit/>
+                      </wps:bodyPr>
+                    </wps:wsp>
+                  </a:graphicData>
+                </a:graphic>
+                <wp14:sizeRelH relativeFrom="margin">
+                  <wp14:pctWidth>0</wp14:pctWidth>
+                </wp14:sizeRelH>
+                <wp14:sizeRelV relativeFrom="margin">
+                  <wp14:pctHeight>0</wp14:pctHeight>
+                </wp14:sizeRelV>
+              </wp:anchor>
+            </w:drawing>
+          </mc:Choice>
+          <mc:Fallback>
+            <w:pict>
+              <v:shape w14:anchorId="56BD440C" id="Text Box 1754057518" o:spid="_x0000_s1049" type="#_x0000_t202" style="position:absolute;left:0;text-align:left;margin-left:222.8pt;margin-top:5.8pt;width:85pt;height:80.5pt;z-index:252487680;visibility:visible;mso-wrap-style:square;mso-width-percent:0;mso-height-percent:0;mso-wrap-distance-left:9pt;mso-wrap-distance-top:0;mso-wrap-distance-right:9pt;mso-wrap-distance-bottom:0;mso-position-horizontal:absolute;mso-position-horizontal-relative:margin;mso-position-vertical:absolute;mso-position-vertical-relative:text;mso-width-percent:0;mso-height-percent:0;mso-width-relative:margin;mso-height-relative:margin;v-text-anchor:top" o:gfxdata="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" fillcolor="white [3201]" strokeweight=".5pt">
+                <v:textbox>
+                  <w:txbxContent>
+                    <w:p>
+                      <w:pPr>
+                        <w:jc w:val="center"/>
+                        <w:rPr>
+                          <w:rFonts w:ascii="Segoe UI Light" w:hAnsi="Segoe UI Light" w:cs="Segoe UI Light"/>
+                          <w:color w:val="FF0000"/>
+                          <w:sz w:val="20"/>
+                          <w:szCs w:val="20"/>
+                        </w:rPr>
+                      </w:pPr>
+                      <w:r>
+                        <w:rPr>
+                          <w:rFonts w:ascii="Segoe UI Light" w:hAnsi="Segoe UI Light" w:cs="Segoe UI Light"/>
+                          <w:color w:val="FF0000"/>
+                          <w:sz w:val="20"/>
+                          <w:szCs w:val="20"/>
+                        </w:rPr>
+                        <w:t xml:space="preserve">NB: </w:t>
+                      </w:r>
+                      <w:r>
+                        <w:rPr>
+                          <w:rFonts w:ascii="Segoe UI Light" w:hAnsi="Segoe UI Light" w:cs="Segoe UI Light"/>
+                          <w:color w:val="FF0000"/>
+                          <w:sz w:val="20"/>
+                          <w:szCs w:val="20"/>
+                        </w:rPr>
+                        <w:t>Figure should be changed</w:t>
+                      </w:r>
+                      <w:r>
+                        <w:rPr>
+                          <w:rFonts w:ascii="Segoe UI Light" w:hAnsi="Segoe UI Light" w:cs="Segoe UI Light"/>
+                          <w:color w:val="FF0000"/>
+                          <w:sz w:val="20"/>
+                          <w:szCs w:val="20"/>
+                        </w:rPr>
+                        <w:t xml:space="preserve"> &amp; door indicated if applicable!!</w:t>
+                      </w:r>
+                    </w:p>
+                  </w:txbxContent>
+                </v:textbox>
+                <w10:wrap anchorx="margin"/>
+              </v:shape>
+            </w:pict>
+          </mc:Fallback>
+        </mc:AlternateContent>
+      </w:r>
       <w:r>
         <w:rPr>
           <w:noProof/>
@@ -9869,7 +10230,7 @@
           </mc:Choice>
           <mc:Fallback>
             <w:pict>
-              <v:shape w14:anchorId="33E3998C" id="Text Box 91188829" o:spid="_x0000_s1049" type="#_x0000_t202" style="position:absolute;left:0;text-align:left;margin-left:350.05pt;margin-top:110.95pt;width:85pt;height:21pt;z-index:252482560;visibility:visible;mso-wrap-style:square;mso-width-percent:0;mso-height-percent:0;mso-wrap-distance-left:9pt;mso-wrap-distance-top:0;mso-wrap-distance-right:9pt;mso-wrap-distance-bottom:0;mso-position-horizontal:absolute;mso-position-horizontal-relative:margin;mso-position-vertical:absolute;mso-position-vertical-relative:text;mso-width-percent:0;mso-height-percent:0;mso-width-relative:margin;mso-height-relative:margin;v-text-anchor:top" o:gfxdata="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" fillcolor="white [3201]" strokeweight=".5pt">
+              <v:shape w14:anchorId="33E3998C" id="Text Box 91188829" o:spid="_x0000_s1050" type="#_x0000_t202" style="position:absolute;left:0;text-align:left;margin-left:350.05pt;margin-top:110.95pt;width:85pt;height:21pt;z-index:252482560;visibility:visible;mso-wrap-style:square;mso-width-percent:0;mso-height-percent:0;mso-wrap-distance-left:9pt;mso-wrap-distance-top:0;mso-wrap-distance-right:9pt;mso-wrap-distance-bottom:0;mso-position-horizontal:absolute;mso-position-horizontal-relative:margin;mso-position-vertical:absolute;mso-position-vertical-relative:text;mso-width-percent:0;mso-height-percent:0;mso-width-relative:margin;mso-height-relative:margin;v-text-anchor:top" o:gfxdata="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" fillcolor="white [3201]" strokeweight=".5pt">
                 <v:textbox>
                   <w:txbxContent>
                     <w:p>
@@ -10053,7 +10414,7 @@
           </mc:Choice>
           <mc:Fallback>
             <w:pict>
-              <v:shape w14:anchorId="07DC8473" id="Text Box 1208141122" o:spid="_x0000_s1050" type="#_x0000_t202" style="position:absolute;left:0;text-align:left;margin-left:66.75pt;margin-top:117.95pt;width:104.85pt;height:21pt;z-index:252483584;visibility:visible;mso-wrap-style:square;mso-width-percent:0;mso-height-percent:0;mso-wrap-distance-left:9pt;mso-wrap-distance-top:0;mso-wrap-distance-right:9pt;mso-wrap-distance-bottom:0;mso-position-horizontal:absolute;mso-position-horizontal-relative:margin;mso-position-vertical:absolute;mso-position-vertical-relative:text;mso-width-percent:0;mso-height-percent:0;mso-width-relative:margin;mso-height-relative:margin;v-text-anchor:top" o:gfxdata="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" fillcolor="white [3201]" strokeweight=".5pt">
+              <v:shape w14:anchorId="07DC8473" id="Text Box 1208141122" o:spid="_x0000_s1051" type="#_x0000_t202" style="position:absolute;left:0;text-align:left;margin-left:66.75pt;margin-top:117.95pt;width:104.85pt;height:21pt;z-index:252483584;visibility:visible;mso-wrap-style:square;mso-width-percent:0;mso-height-percent:0;mso-wrap-distance-left:9pt;mso-wrap-distance-top:0;mso-wrap-distance-right:9pt;mso-wrap-distance-bottom:0;mso-position-horizontal:absolute;mso-position-horizontal-relative:margin;mso-position-vertical:absolute;mso-position-vertical-relative:text;mso-width-percent:0;mso-height-percent:0;mso-width-relative:margin;mso-height-relative:margin;v-text-anchor:top" o:gfxdata="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" fillcolor="white [3201]" strokeweight=".5pt">
                 <v:textbox>
                   <w:txbxContent>
                     <w:p>
@@ -10165,7 +10526,7 @@
           </mc:Choice>
           <mc:Fallback>
             <w:pict>
-              <v:shape w14:anchorId="5D35E435" id="Text Box 239145535" o:spid="_x0000_s1051" type="#_x0000_t202" style="position:absolute;left:0;text-align:left;margin-left:83.35pt;margin-top:149.3pt;width:85.85pt;height:21pt;z-index:252481536;visibility:visible;mso-wrap-style:square;mso-width-percent:0;mso-height-percent:0;mso-wrap-distance-left:9pt;mso-wrap-distance-top:0;mso-wrap-distance-right:9pt;mso-wrap-distance-bottom:0;mso-position-horizontal:absolute;mso-position-horizontal-relative:margin;mso-position-vertical:absolute;mso-position-vertical-relative:text;mso-width-percent:0;mso-height-percent:0;mso-width-relative:margin;mso-height-relative:margin;v-text-anchor:top" o:gfxdata="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" fillcolor="white [3201]" strokeweight=".5pt">
+              <v:shape w14:anchorId="5D35E435" id="Text Box 239145535" o:spid="_x0000_s1052" type="#_x0000_t202" style="position:absolute;left:0;text-align:left;margin-left:83.35pt;margin-top:149.3pt;width:85.85pt;height:21pt;z-index:252481536;visibility:visible;mso-wrap-style:square;mso-width-percent:0;mso-height-percent:0;mso-wrap-distance-left:9pt;mso-wrap-distance-top:0;mso-wrap-distance-right:9pt;mso-wrap-distance-bottom:0;mso-position-horizontal:absolute;mso-position-horizontal-relative:margin;mso-position-vertical:absolute;mso-position-vertical-relative:text;mso-width-percent:0;mso-height-percent:0;mso-width-relative:margin;mso-height-relative:margin;v-text-anchor:top" o:gfxdata="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" fillcolor="white [3201]" strokeweight=".5pt">
                 <v:textbox>
                   <w:txbxContent>
                     <w:p>
@@ -10277,7 +10638,7 @@
           </mc:Choice>
           <mc:Fallback>
             <w:pict>
-              <v:shape w14:anchorId="1CE9D758" id="Text Box 1772415784" o:spid="_x0000_s1052" type="#_x0000_t202" style="position:absolute;left:0;text-align:left;margin-left:83.75pt;margin-top:86.5pt;width:82.85pt;height:21pt;z-index:252485632;visibility:visible;mso-wrap-style:square;mso-width-percent:0;mso-height-percent:0;mso-wrap-distance-left:9pt;mso-wrap-distance-top:0;mso-wrap-distance-right:9pt;mso-wrap-distance-bottom:0;mso-position-horizontal:absolute;mso-position-horizontal-relative:margin;mso-position-vertical:absolute;mso-position-vertical-relative:text;mso-width-percent:0;mso-height-percent:0;mso-width-relative:margin;mso-height-relative:margin;v-text-anchor:top" o:gfxdata="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" fillcolor="white [3201]" strokeweight=".5pt">
+              <v:shape w14:anchorId="1CE9D758" id="Text Box 1772415784" o:spid="_x0000_s1053" type="#_x0000_t202" style="position:absolute;left:0;text-align:left;margin-left:83.75pt;margin-top:86.5pt;width:82.85pt;height:21pt;z-index:252485632;visibility:visible;mso-wrap-style:square;mso-width-percent:0;mso-height-percent:0;mso-wrap-distance-left:9pt;mso-wrap-distance-top:0;mso-wrap-distance-right:9pt;mso-wrap-distance-bottom:0;mso-position-horizontal:absolute;mso-position-horizontal-relative:margin;mso-position-vertical:absolute;mso-position-vertical-relative:text;mso-width-percent:0;mso-height-percent:0;mso-width-relative:margin;mso-height-relative:margin;v-text-anchor:top" o:gfxdata="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" fillcolor="white [3201]" strokeweight=".5pt">
                 <v:textbox>
                   <w:txbxContent>
                     <w:p>
@@ -10771,7 +11132,31 @@
                 <w:sz w:val="18"/>
                 <w:szCs w:val="18"/>
               </w:rPr>
-              <w:t>FED Contribution From Time Step</w:t>
+              <w:t xml:space="preserve">FED Contribution </w:t>
+            </w:r>
+            <w:proofErr w:type="gramStart"/>
+            <w:r>
+              <w:rPr>
+                <w:rFonts w:ascii="Segoe UI Light" w:hAnsi="Segoe UI Light" w:cs="Segoe UI Light"/>
+                <w:b/>
+                <w:bCs w:val="0"/>
+                <w:color w:val="000000"/>
+                <w:sz w:val="18"/>
+                <w:szCs w:val="18"/>
+              </w:rPr>
+              <w:t>From</w:t>
+            </w:r>
+            <w:proofErr w:type="gramEnd"/>
+            <w:r>
+              <w:rPr>
+                <w:rFonts w:ascii="Segoe UI Light" w:hAnsi="Segoe UI Light" w:cs="Segoe UI Light"/>
+                <w:b/>
+                <w:bCs w:val="0"/>
+                <w:color w:val="000000"/>
+                <w:sz w:val="18"/>
+                <w:szCs w:val="18"/>
+              </w:rPr>
+              <w:t xml:space="preserve"> Time Step</w:t>
             </w:r>
           </w:p>
         </w:tc>
@@ -18918,7 +19303,27 @@
                 <w:sz w:val="18"/>
                 <w:szCs w:val="18"/>
               </w:rPr>
-              <w:t>Time Taken To Open Door</w:t>
+              <w:t xml:space="preserve">Time Taken </w:t>
+            </w:r>
+            <w:proofErr w:type="gramStart"/>
+            <w:r>
+              <w:rPr>
+                <w:rFonts w:ascii="Segoe UI Light" w:hAnsi="Segoe UI Light" w:cs="Segoe UI Light"/>
+                <w:color w:val="000000"/>
+                <w:sz w:val="18"/>
+                <w:szCs w:val="18"/>
+              </w:rPr>
+              <w:t>To</w:t>
+            </w:r>
+            <w:proofErr w:type="gramEnd"/>
+            <w:r>
+              <w:rPr>
+                <w:rFonts w:ascii="Segoe UI Light" w:hAnsi="Segoe UI Light" w:cs="Segoe UI Light"/>
+                <w:color w:val="000000"/>
+                <w:sz w:val="18"/>
+                <w:szCs w:val="18"/>
+              </w:rPr>
+              <w:t xml:space="preserve"> Open Door</w:t>
             </w:r>
           </w:p>
         </w:tc>
@@ -19191,7 +19596,23 @@
         <w:t>}}</w:t>
       </w:r>
       <w:r>
-        <w:t xml:space="preserve">. As this is less than “1”, this can be considered to be an acceptable dose of radiative heat. The factor of safety in this result is considered to be sufficiently large to allow for any uncertainties in the inputs. </w:t>
+        <w:t xml:space="preserve">. As this is less than “1”, this can </w:t>
+      </w:r>
+      <w:proofErr w:type="gramStart"/>
+      <w:r>
+        <w:t>be considered to be</w:t>
+      </w:r>
+      <w:proofErr w:type="gramEnd"/>
+      <w:r>
+        <w:t xml:space="preserve"> an acceptable dose of radiative heat. The factor of safety in this result </w:t>
+      </w:r>
+      <w:proofErr w:type="gramStart"/>
+      <w:r>
+        <w:t>is considered to be</w:t>
+      </w:r>
+      <w:proofErr w:type="gramEnd"/>
+      <w:r>
+        <w:t xml:space="preserve"> sufficiently large to allow for any uncertainties in the inputs. </w:t>
       </w:r>
     </w:p>
     <w:p>
@@ -46500,45 +46921,15 @@
 </file>
 
 <file path=customXml/item1.xml><?xml version="1.0" encoding="utf-8"?>
-<b:Sources xmlns:b="http://schemas.openxmlformats.org/officeDocument/2006/bibliography" xmlns="http://schemas.openxmlformats.org/officeDocument/2006/bibliography" SelectedStyle="\APASixthEditionOfficeOnline.xsl" StyleName="APA" Version="6">
-  <b:Source>
-    <b:Tag>BS915</b:Tag>
-    <b:SourceType>Book</b:SourceType>
-    <b:Guid>{F881D032-ED53-4117-BB8D-D5BA9B65A9E5}</b:Guid>
-    <b:Title>BS 9991-  Fire Safety in the design, management and use of residential buildings. Code of Practice.</b:Title>
-    <b:Year>2015</b:Year>
-    <b:RefOrder>1</b:RefOrder>
-  </b:Source>
-  <b:Source>
-    <b:Tag>BuildingRegulations</b:Tag>
-    <b:SourceType>Book</b:SourceType>
-    <b:Guid>{2028EAD4-C63B-46D8-BBBA-626C3DF45340}</b:Guid>
-    <b:Title>The Building Regulations 2010 Statutory Instruments 2010 No. 2214.</b:Title>
-    <b:RefOrder>2</b:RefOrder>
-  </b:Source>
-</b:Sources>
+<?mso-contentType ?>
+<FormTemplates xmlns="http://schemas.microsoft.com/sharepoint/v3/contenttype/forms">
+  <Display>DocumentLibraryForm</Display>
+  <Edit>DocumentLibraryForm</Edit>
+  <New>DocumentLibraryForm</New>
+</FormTemplates>
 </file>
 
 <file path=customXml/item2.xml><?xml version="1.0" encoding="utf-8"?>
-<p:properties xmlns:p="http://schemas.microsoft.com/office/2006/metadata/properties" xmlns:xsi="http://www.w3.org/2001/XMLSchema-instance" xmlns:pc="http://schemas.microsoft.com/office/infopath/2007/PartnerControls">
-  <documentManagement>
-    <LeadEngineer xmlns="7569dd1c-eb2d-460f-aa7c-047271a30d18">
-      <UserInfo>
-        <DisplayName/>
-        <AccountId xsi:nil="true"/>
-        <AccountType/>
-      </UserInfo>
-    </LeadEngineer>
-    <Engineer xmlns="7569dd1c-eb2d-460f-aa7c-047271a30d18">Select</Engineer>
-    <lcf76f155ced4ddcb4097134ff3c332f xmlns="7569dd1c-eb2d-460f-aa7c-047271a30d18">
-      <Terms xmlns="http://schemas.microsoft.com/office/infopath/2007/PartnerControls"/>
-    </lcf76f155ced4ddcb4097134ff3c332f>
-    <TaxCatchAll xmlns="2cd984f5-42d9-4ea7-969a-15965c7e95fd" xsi:nil="true"/>
-  </documentManagement>
-</p:properties>
-</file>
-
-<file path=customXml/item3.xml><?xml version="1.0" encoding="utf-8"?>
 <ct:contentTypeSchema xmlns:ct="http://schemas.microsoft.com/office/2006/metadata/contentType" xmlns:ma="http://schemas.microsoft.com/office/2006/metadata/properties/metaAttributes" ct:_="" ma:_="" ma:contentTypeName="Document" ma:contentTypeID="0x0101008AE2DD1CDBFDE34ABAD6DE5BEFDC53E7" ma:contentTypeVersion="20" ma:contentTypeDescription="Create a new document." ma:contentTypeScope="" ma:versionID="063ed1e581f0230c58f7838dcb94d3f7">
   <xsd:schema xmlns:xsd="http://www.w3.org/2001/XMLSchema" xmlns:xs="http://www.w3.org/2001/XMLSchema" xmlns:p="http://schemas.microsoft.com/office/2006/metadata/properties" xmlns:ns2="7569dd1c-eb2d-460f-aa7c-047271a30d18" xmlns:ns3="2cd984f5-42d9-4ea7-969a-15965c7e95fd" targetNamespace="http://schemas.microsoft.com/office/2006/metadata/properties" ma:root="true" ma:fieldsID="e4dc9acfca9153da6d1efc54a3fa79a7" ns2:_="" ns3:_="">
     <xsd:import namespace="7569dd1c-eb2d-460f-aa7c-047271a30d18"/>
@@ -46812,35 +47203,54 @@
 </ct:contentTypeSchema>
 </file>
 
+<file path=customXml/item3.xml><?xml version="1.0" encoding="utf-8"?>
+<p:properties xmlns:p="http://schemas.microsoft.com/office/2006/metadata/properties" xmlns:xsi="http://www.w3.org/2001/XMLSchema-instance" xmlns:pc="http://schemas.microsoft.com/office/infopath/2007/PartnerControls">
+  <documentManagement>
+    <LeadEngineer xmlns="7569dd1c-eb2d-460f-aa7c-047271a30d18">
+      <UserInfo>
+        <DisplayName/>
+        <AccountId xsi:nil="true"/>
+        <AccountType/>
+      </UserInfo>
+    </LeadEngineer>
+    <Engineer xmlns="7569dd1c-eb2d-460f-aa7c-047271a30d18">Select</Engineer>
+    <lcf76f155ced4ddcb4097134ff3c332f xmlns="7569dd1c-eb2d-460f-aa7c-047271a30d18">
+      <Terms xmlns="http://schemas.microsoft.com/office/infopath/2007/PartnerControls"/>
+    </lcf76f155ced4ddcb4097134ff3c332f>
+    <TaxCatchAll xmlns="2cd984f5-42d9-4ea7-969a-15965c7e95fd" xsi:nil="true"/>
+  </documentManagement>
+</p:properties>
+</file>
+
 <file path=customXml/item4.xml><?xml version="1.0" encoding="utf-8"?>
-<?mso-contentType ?>
-<FormTemplates xmlns="http://schemas.microsoft.com/sharepoint/v3/contenttype/forms">
-  <Display>DocumentLibraryForm</Display>
-  <Edit>DocumentLibraryForm</Edit>
-  <New>DocumentLibraryForm</New>
-</FormTemplates>
+<b:Sources xmlns:b="http://schemas.openxmlformats.org/officeDocument/2006/bibliography" xmlns="http://schemas.openxmlformats.org/officeDocument/2006/bibliography" SelectedStyle="\APASixthEditionOfficeOnline.xsl" StyleName="APA" Version="6">
+  <b:Source>
+    <b:Tag>BS915</b:Tag>
+    <b:SourceType>Book</b:SourceType>
+    <b:Guid>{F881D032-ED53-4117-BB8D-D5BA9B65A9E5}</b:Guid>
+    <b:Title>BS 9991-  Fire Safety in the design, management and use of residential buildings. Code of Practice.</b:Title>
+    <b:Year>2015</b:Year>
+    <b:RefOrder>1</b:RefOrder>
+  </b:Source>
+  <b:Source>
+    <b:Tag>BuildingRegulations</b:Tag>
+    <b:SourceType>Book</b:SourceType>
+    <b:Guid>{2028EAD4-C63B-46D8-BBBA-626C3DF45340}</b:Guid>
+    <b:Title>The Building Regulations 2010 Statutory Instruments 2010 No. 2214.</b:Title>
+    <b:RefOrder>2</b:RefOrder>
+  </b:Source>
+</b:Sources>
 </file>
 
 <file path=customXml/itemProps1.xml><?xml version="1.0" encoding="utf-8"?>
-<ds:datastoreItem xmlns:ds="http://schemas.openxmlformats.org/officeDocument/2006/customXml" ds:itemID="{2A5A24D2-A4BF-4D69-9D48-068F1411A642}">
+<ds:datastoreItem xmlns:ds="http://schemas.openxmlformats.org/officeDocument/2006/customXml" ds:itemID="{5AF42D2F-D7AF-42CA-8CA4-8CE2B9B926D1}">
   <ds:schemaRefs>
-    <ds:schemaRef ds:uri="http://schemas.openxmlformats.org/officeDocument/2006/bibliography"/>
+    <ds:schemaRef ds:uri="http://schemas.microsoft.com/sharepoint/v3/contenttype/forms"/>
   </ds:schemaRefs>
 </ds:datastoreItem>
 </file>
 
 <file path=customXml/itemProps2.xml><?xml version="1.0" encoding="utf-8"?>
-<ds:datastoreItem xmlns:ds="http://schemas.openxmlformats.org/officeDocument/2006/customXml" ds:itemID="{E50DFBEA-E79C-4A42-8EE2-1C81B72B35F8}">
-  <ds:schemaRefs>
-    <ds:schemaRef ds:uri="http://schemas.microsoft.com/office/2006/metadata/properties"/>
-    <ds:schemaRef ds:uri="http://schemas.microsoft.com/office/infopath/2007/PartnerControls"/>
-    <ds:schemaRef ds:uri="7569dd1c-eb2d-460f-aa7c-047271a30d18"/>
-    <ds:schemaRef ds:uri="2cd984f5-42d9-4ea7-969a-15965c7e95fd"/>
-  </ds:schemaRefs>
-</ds:datastoreItem>
-</file>
-
-<file path=customXml/itemProps3.xml><?xml version="1.0" encoding="utf-8"?>
 <ds:datastoreItem xmlns:ds="http://schemas.openxmlformats.org/officeDocument/2006/customXml" ds:itemID="{54BAA14A-6073-46B6-B4D7-6D10FDA4E64A}">
   <ds:schemaRefs>
     <ds:schemaRef ds:uri="http://schemas.microsoft.com/office/2006/metadata/contentType"/>
@@ -46859,10 +47269,21 @@
 </ds:datastoreItem>
 </file>
 
+<file path=customXml/itemProps3.xml><?xml version="1.0" encoding="utf-8"?>
+<ds:datastoreItem xmlns:ds="http://schemas.openxmlformats.org/officeDocument/2006/customXml" ds:itemID="{E50DFBEA-E79C-4A42-8EE2-1C81B72B35F8}">
+  <ds:schemaRefs>
+    <ds:schemaRef ds:uri="http://schemas.microsoft.com/office/2006/metadata/properties"/>
+    <ds:schemaRef ds:uri="http://schemas.microsoft.com/office/infopath/2007/PartnerControls"/>
+    <ds:schemaRef ds:uri="7569dd1c-eb2d-460f-aa7c-047271a30d18"/>
+    <ds:schemaRef ds:uri="2cd984f5-42d9-4ea7-969a-15965c7e95fd"/>
+  </ds:schemaRefs>
+</ds:datastoreItem>
+</file>
+
 <file path=customXml/itemProps4.xml><?xml version="1.0" encoding="utf-8"?>
-<ds:datastoreItem xmlns:ds="http://schemas.openxmlformats.org/officeDocument/2006/customXml" ds:itemID="{5AF42D2F-D7AF-42CA-8CA4-8CE2B9B926D1}">
+<ds:datastoreItem xmlns:ds="http://schemas.openxmlformats.org/officeDocument/2006/customXml" ds:itemID="{2A5A24D2-A4BF-4D69-9D48-068F1411A642}">
   <ds:schemaRefs>
-    <ds:schemaRef ds:uri="http://schemas.microsoft.com/sharepoint/v3/contenttype/forms"/>
+    <ds:schemaRef ds:uri="http://schemas.openxmlformats.org/officeDocument/2006/bibliography"/>
   </ds:schemaRefs>
 </ds:datastoreItem>
 </file>
</xml_diff>

<commit_message>
meshes and obstructions logic added
</commit_message>
<xml_diff>
--- a/Word Templates/Oil Pan Fire Appendix - Template.docx
+++ b/Word Templates/Oil Pan Fire Appendix - Template.docx
@@ -7987,7 +7987,6 @@
       <w:pPr>
         <w:pStyle w:val="AppendixText"/>
       </w:pPr>
-      <w:commentRangeStart w:id="8"/>
       <w:r>
         <w:t xml:space="preserve">The next largest result, </w:t>
       </w:r>
@@ -8048,15 +8047,6 @@
       <w:r>
         <w:t xml:space="preserve"> taken to be the heat release rate of the fire for the purposes of this assessment. </w:t>
       </w:r>
-      <w:commentRangeEnd w:id="8"/>
-      <w:r>
-        <w:rPr>
-          <w:rStyle w:val="CommentReference"/>
-          <w:rFonts w:asciiTheme="minorHAnsi" w:hAnsiTheme="minorHAnsi" w:cstheme="minorBidi"/>
-          <w:color w:val="auto"/>
-        </w:rPr>
-        <w:commentReference w:id="8"/>
-      </w:r>
       <w:r>
         <w:t>{%- else -%}</w:t>
       </w:r>
@@ -8089,7 +8079,6 @@
       <w:pPr>
         <w:pStyle w:val="AppendixText"/>
       </w:pPr>
-      <w:commentRangeStart w:id="9"/>
       <w:r>
         <w:t xml:space="preserve">For this reason, the next largest result, </w:t>
       </w:r>
@@ -8103,15 +8092,6 @@
       </w:r>
       <w:r>
         <w:t xml:space="preserve">. A 50% safety factor has been added to the recorded heat release rate to account for any uncertainties associated with this approach. As such, a heat release rate of 150.5kW has been adopted. </w:t>
-      </w:r>
-      <w:commentRangeEnd w:id="9"/>
-      <w:r>
-        <w:rPr>
-          <w:rStyle w:val="CommentReference"/>
-          <w:rFonts w:asciiTheme="minorHAnsi" w:hAnsiTheme="minorHAnsi" w:cstheme="minorBidi"/>
-          <w:color w:val="auto"/>
-        </w:rPr>
-        <w:commentReference w:id="9"/>
       </w:r>
       <w:r>
         <w:t>{% endif %}</w:t>
@@ -8139,7 +8119,6 @@
           <w:color w:val="FF0000"/>
         </w:rPr>
       </w:pPr>
-      <w:commentRangeStart w:id="10"/>
       <w:r>
         <w:rPr>
           <w:b/>
@@ -8147,15 +8126,6 @@
           <w:color w:val="FF0000"/>
         </w:rPr>
         <w:t xml:space="preserve">Insert a justification for the heat release rate adopted. </w:t>
-      </w:r>
-      <w:commentRangeEnd w:id="10"/>
-      <w:r>
-        <w:rPr>
-          <w:rStyle w:val="CommentReference"/>
-          <w:rFonts w:asciiTheme="minorHAnsi" w:hAnsiTheme="minorHAnsi" w:cstheme="minorBidi"/>
-          <w:color w:val="auto"/>
-        </w:rPr>
-        <w:commentReference w:id="10"/>
       </w:r>
       <w:r>
         <w:t>{% endif %}</w:t>
@@ -8187,7 +8157,7 @@
         <w:t>In the research paper “Modelling the thermal radiation from kitchen hob fires”, Spearpoint, Hopkin and Hopkin found that the most accurate hand calculation for radiative heat flux from a cooker fire is to adopt a point source model, where the received heat flux is given as:</w:t>
       </w:r>
     </w:p>
-    <w:bookmarkStart w:id="11" w:name="_Hlk139460897"/>
+    <w:bookmarkStart w:id="8" w:name="_Hlk139460897"/>
     <w:p>
       <w:pPr>
         <w:pStyle w:val="AppendixText"/>
@@ -8341,7 +8311,7 @@
         </m:oMath>
       </m:oMathPara>
     </w:p>
-    <w:bookmarkEnd w:id="11"/>
+    <w:bookmarkEnd w:id="8"/>
     <w:p>
       <w:pPr>
         <w:pStyle w:val="AppendixText"/>
@@ -8515,25 +8485,7 @@
           <w:sz w:val="16"/>
           <w:szCs w:val="16"/>
         </w:rPr>
-        <w:t>= radial distance to the re</w:t>
-      </w:r>
-      <w:proofErr w:type="spellStart"/>
-      <w:r>
-        <w:rPr>
-          <w:rFonts w:eastAsiaTheme="minorEastAsia"/>
-          <w:sz w:val="16"/>
-          <w:szCs w:val="16"/>
-        </w:rPr>
-        <w:t>ceiver</w:t>
-      </w:r>
-      <w:proofErr w:type="spellEnd"/>
-      <w:r>
-        <w:rPr>
-          <w:rFonts w:eastAsiaTheme="minorEastAsia"/>
-          <w:sz w:val="16"/>
-          <w:szCs w:val="16"/>
-        </w:rPr>
-        <w:t xml:space="preserve"> (m)</w:t>
+        <w:t>= radial distance to the receiver (m)</w:t>
       </w:r>
     </w:p>
     <w:p>
@@ -8855,7 +8807,7 @@
       <w:r>
         <w:t>}}</w:t>
       </w:r>
-      <w:commentRangeStart w:id="12"/>
+      <w:commentRangeStart w:id="9"/>
       <w:r>
         <w:t xml:space="preserve">/3 = </w:t>
       </w:r>
@@ -8875,7 +8827,7 @@
       <w:r>
         <w:t>kW</w:t>
       </w:r>
-      <w:commentRangeEnd w:id="12"/>
+      <w:commentRangeEnd w:id="9"/>
       <w:proofErr w:type="gramEnd"/>
       <w:r>
         <w:rPr>
@@ -8883,7 +8835,7 @@
           <w:rFonts w:asciiTheme="minorHAnsi" w:hAnsiTheme="minorHAnsi" w:cstheme="minorBidi"/>
           <w:color w:val="auto"/>
         </w:rPr>
-        <w:commentReference w:id="12"/>
+        <w:commentReference w:id="9"/>
       </w:r>
       <w:r>
         <w:t>).</w:t>
@@ -8900,14 +8852,14 @@
           <w:rFonts w:ascii="Segoe UI Light" w:eastAsiaTheme="minorHAnsi" w:hAnsi="Segoe UI Light" w:cs="Segoe UI Light"/>
         </w:rPr>
       </w:pPr>
-      <w:bookmarkStart w:id="13" w:name="_Toc128945154"/>
+      <w:bookmarkStart w:id="10" w:name="_Toc128945154"/>
       <w:r>
         <w:rPr>
           <w:rFonts w:ascii="Segoe UI Light" w:eastAsiaTheme="minorHAnsi" w:hAnsi="Segoe UI Light" w:cs="Segoe UI Light"/>
         </w:rPr>
         <w:t xml:space="preserve">FED </w:t>
       </w:r>
-      <w:bookmarkEnd w:id="13"/>
+      <w:bookmarkEnd w:id="10"/>
       <w:r>
         <w:rPr>
           <w:rFonts w:ascii="Segoe UI Light" w:eastAsiaTheme="minorHAnsi" w:hAnsi="Segoe UI Light" w:cs="Segoe UI Light"/>
@@ -9585,18 +9537,18 @@
       <w:r>
         <w:t xml:space="preserve"> %}</w:t>
       </w:r>
-      <w:commentRangeStart w:id="14"/>
+      <w:commentRangeStart w:id="11"/>
       <w:r>
         <w:t>It is assumed that the occupants walk at a speed of 1.2m/s, as per CIBSE Guide E and BS 7974:PD6.</w:t>
       </w:r>
       <w:r>
         <w:t xml:space="preserve"> {%- else -%}</w:t>
       </w:r>
-      <w:commentRangeEnd w:id="14"/>
+      <w:commentRangeEnd w:id="11"/>
       <w:r>
-        <w:commentReference w:id="14"/>
+        <w:commentReference w:id="11"/>
       </w:r>
-      <w:commentRangeStart w:id="15"/>
+      <w:commentRangeStart w:id="12"/>
       <w:r>
         <w:t xml:space="preserve">Given that escape could occur at a time when visibility within the compartment has been reduced, a walking speed </w:t>
       </w:r>
@@ -9610,9 +9562,9 @@
       <w:r>
         <w:t>{% endif %}</w:t>
       </w:r>
-      <w:commentRangeEnd w:id="15"/>
+      <w:commentRangeEnd w:id="12"/>
       <w:r>
-        <w:commentReference w:id="15"/>
+        <w:commentReference w:id="12"/>
       </w:r>
       <w:r>
         <w:t xml:space="preserve"> </w:t>
@@ -9623,17 +9575,17 @@
         </w:rPr>
         <w:t>{%- else -%}</w:t>
       </w:r>
-      <w:commentRangeStart w:id="16"/>
-      <w:commentRangeEnd w:id="16"/>
+      <w:commentRangeStart w:id="13"/>
+      <w:commentRangeEnd w:id="13"/>
       <w:r>
         <w:rPr>
           <w:rStyle w:val="CommentReference"/>
           <w:rFonts w:asciiTheme="minorHAnsi" w:hAnsiTheme="minorHAnsi" w:cstheme="minorBidi"/>
           <w:color w:val="auto"/>
         </w:rPr>
-        <w:commentReference w:id="16"/>
+        <w:commentReference w:id="13"/>
       </w:r>
-      <w:commentRangeStart w:id="17"/>
+      <w:commentRangeStart w:id="14"/>
       <w:r>
         <w:rPr>
           <w:b/>
@@ -9656,14 +9608,14 @@
         </w:rPr>
         <w:t xml:space="preserve"> </w:t>
       </w:r>
-      <w:commentRangeEnd w:id="17"/>
+      <w:commentRangeEnd w:id="14"/>
       <w:r>
         <w:rPr>
           <w:rStyle w:val="CommentReference"/>
           <w:rFonts w:asciiTheme="minorHAnsi" w:hAnsiTheme="minorHAnsi" w:cstheme="minorBidi"/>
           <w:color w:val="auto"/>
         </w:rPr>
-        <w:commentReference w:id="17"/>
+        <w:commentReference w:id="14"/>
       </w:r>
     </w:p>
     <w:p>
@@ -9684,7 +9636,7 @@
       <w:pPr>
         <w:pStyle w:val="AppendixText"/>
       </w:pPr>
-      <w:commentRangeStart w:id="18"/>
+      <w:commentRangeStart w:id="15"/>
       <w:r>
         <w:t xml:space="preserve">The time taken for an occupant to open a door and escape through is taken to be </w:t>
       </w:r>
@@ -9726,7 +9678,7 @@
       <w:r>
         <w:t xml:space="preserve"> sufficiently onerous to account for all eventualities.</w:t>
       </w:r>
-      <w:commentRangeEnd w:id="18"/>
+      <w:commentRangeEnd w:id="15"/>
       <w:r>
         <w:t xml:space="preserve"> </w:t>
       </w:r>
@@ -9736,7 +9688,7 @@
           <w:rFonts w:asciiTheme="minorHAnsi" w:hAnsiTheme="minorHAnsi" w:cstheme="minorBidi"/>
           <w:color w:val="auto"/>
         </w:rPr>
-        <w:commentReference w:id="18"/>
+        <w:commentReference w:id="15"/>
       </w:r>
       <w:r>
         <w:t>{%- else -%}</w:t>
@@ -9744,7 +9696,7 @@
       <w:r>
         <w:t xml:space="preserve"> </w:t>
       </w:r>
-      <w:commentRangeStart w:id="19"/>
+      <w:commentRangeStart w:id="16"/>
       <w:r>
         <w:rPr>
           <w:b/>
@@ -9753,14 +9705,14 @@
         </w:rPr>
         <w:t>Insert a justification for door opening time used.</w:t>
       </w:r>
-      <w:commentRangeEnd w:id="19"/>
+      <w:commentRangeEnd w:id="16"/>
       <w:r>
         <w:rPr>
           <w:rStyle w:val="CommentReference"/>
           <w:rFonts w:asciiTheme="minorHAnsi" w:hAnsiTheme="minorHAnsi" w:cstheme="minorBidi"/>
           <w:color w:val="auto"/>
         </w:rPr>
-        <w:commentReference w:id="19"/>
+        <w:commentReference w:id="16"/>
       </w:r>
       <w:r>
         <w:rPr>
@@ -9783,11 +9735,11 @@
       <w:pPr>
         <w:pStyle w:val="AppendixText"/>
       </w:pPr>
-      <w:commentRangeStart w:id="20"/>
+      <w:commentRangeStart w:id="17"/>
       <w:r>
         <w:t>It is assumed that the occupant receives a radiative heat dose for the entire time they are escaping through the door.</w:t>
       </w:r>
-      <w:commentRangeEnd w:id="20"/>
+      <w:commentRangeEnd w:id="17"/>
       <w:r>
         <w:t xml:space="preserve"> </w:t>
       </w:r>
@@ -9797,7 +9749,7 @@
           <w:rFonts w:asciiTheme="minorHAnsi" w:hAnsiTheme="minorHAnsi" w:cstheme="minorBidi"/>
           <w:color w:val="auto"/>
         </w:rPr>
-        <w:commentReference w:id="20"/>
+        <w:commentReference w:id="17"/>
       </w:r>
       <w:r>
         <w:t>{% endif %}</w:t>
@@ -9966,7 +9918,7 @@
           </mc:Choice>
           <mc:Fallback>
             <w:pict>
-              <v:shape w14:anchorId="56BD440C" id="Text Box 1754057518" o:spid="_x0000_s1049" type="#_x0000_t202" style="position:absolute;left:0;text-align:left;margin-left:222.8pt;margin-top:5.8pt;width:85pt;height:80.5pt;z-index:252487680;visibility:visible;mso-wrap-style:square;mso-width-percent:0;mso-height-percent:0;mso-wrap-distance-left:9pt;mso-wrap-distance-top:0;mso-wrap-distance-right:9pt;mso-wrap-distance-bottom:0;mso-position-horizontal:absolute;mso-position-horizontal-relative:margin;mso-position-vertical:absolute;mso-position-vertical-relative:text;mso-width-percent:0;mso-height-percent:0;mso-width-relative:margin;mso-height-relative:margin;v-text-anchor:top" o:gfxdata="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" fillcolor="white [3201]" strokeweight=".5pt">
+              <v:shape w14:anchorId="56BD440C" id="Text Box 1754057518" o:spid="_x0000_s1049" type="#_x0000_t202" style="position:absolute;left:0;text-align:left;margin-left:222.8pt;margin-top:5.8pt;width:85pt;height:80.5pt;z-index:252487680;visibility:visible;mso-wrap-style:square;mso-width-percent:0;mso-height-percent:0;mso-wrap-distance-left:9pt;mso-wrap-distance-top:0;mso-wrap-distance-right:9pt;mso-wrap-distance-bottom:0;mso-position-horizontal:absolute;mso-position-horizontal-relative:margin;mso-position-vertical:absolute;mso-position-vertical-relative:text;mso-width-percent:0;mso-height-percent:0;mso-width-relative:margin;mso-height-relative:margin;v-text-anchor:top" o:gfxdata="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" fillcolor="white [3201]" strokeweight=".5pt">
                 <v:textbox>
                   <w:txbxContent>
                     <w:p>
@@ -10230,7 +10182,7 @@
           </mc:Choice>
           <mc:Fallback>
             <w:pict>
-              <v:shape w14:anchorId="33E3998C" id="Text Box 91188829" o:spid="_x0000_s1050" type="#_x0000_t202" style="position:absolute;left:0;text-align:left;margin-left:350.05pt;margin-top:110.95pt;width:85pt;height:21pt;z-index:252482560;visibility:visible;mso-wrap-style:square;mso-width-percent:0;mso-height-percent:0;mso-wrap-distance-left:9pt;mso-wrap-distance-top:0;mso-wrap-distance-right:9pt;mso-wrap-distance-bottom:0;mso-position-horizontal:absolute;mso-position-horizontal-relative:margin;mso-position-vertical:absolute;mso-position-vertical-relative:text;mso-width-percent:0;mso-height-percent:0;mso-width-relative:margin;mso-height-relative:margin;v-text-anchor:top" o:gfxdata="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" fillcolor="white [3201]" strokeweight=".5pt">
+              <v:shape w14:anchorId="33E3998C" id="Text Box 91188829" o:spid="_x0000_s1050" type="#_x0000_t202" style="position:absolute;left:0;text-align:left;margin-left:350.05pt;margin-top:110.95pt;width:85pt;height:21pt;z-index:252482560;visibility:visible;mso-wrap-style:square;mso-width-percent:0;mso-height-percent:0;mso-wrap-distance-left:9pt;mso-wrap-distance-top:0;mso-wrap-distance-right:9pt;mso-wrap-distance-bottom:0;mso-position-horizontal:absolute;mso-position-horizontal-relative:margin;mso-position-vertical:absolute;mso-position-vertical-relative:text;mso-width-percent:0;mso-height-percent:0;mso-width-relative:margin;mso-height-relative:margin;v-text-anchor:top" o:gfxdata="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" fillcolor="white [3201]" strokeweight=".5pt">
                 <v:textbox>
                   <w:txbxContent>
                     <w:p>
@@ -10414,7 +10366,7 @@
           </mc:Choice>
           <mc:Fallback>
             <w:pict>
-              <v:shape w14:anchorId="07DC8473" id="Text Box 1208141122" o:spid="_x0000_s1051" type="#_x0000_t202" style="position:absolute;left:0;text-align:left;margin-left:66.75pt;margin-top:117.95pt;width:104.85pt;height:21pt;z-index:252483584;visibility:visible;mso-wrap-style:square;mso-width-percent:0;mso-height-percent:0;mso-wrap-distance-left:9pt;mso-wrap-distance-top:0;mso-wrap-distance-right:9pt;mso-wrap-distance-bottom:0;mso-position-horizontal:absolute;mso-position-horizontal-relative:margin;mso-position-vertical:absolute;mso-position-vertical-relative:text;mso-width-percent:0;mso-height-percent:0;mso-width-relative:margin;mso-height-relative:margin;v-text-anchor:top" o:gfxdata="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" fillcolor="white [3201]" strokeweight=".5pt">
+              <v:shape w14:anchorId="07DC8473" id="Text Box 1208141122" o:spid="_x0000_s1051" type="#_x0000_t202" style="position:absolute;left:0;text-align:left;margin-left:66.75pt;margin-top:117.95pt;width:104.85pt;height:21pt;z-index:252483584;visibility:visible;mso-wrap-style:square;mso-width-percent:0;mso-height-percent:0;mso-wrap-distance-left:9pt;mso-wrap-distance-top:0;mso-wrap-distance-right:9pt;mso-wrap-distance-bottom:0;mso-position-horizontal:absolute;mso-position-horizontal-relative:margin;mso-position-vertical:absolute;mso-position-vertical-relative:text;mso-width-percent:0;mso-height-percent:0;mso-width-relative:margin;mso-height-relative:margin;v-text-anchor:top" o:gfxdata="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" fillcolor="white [3201]" strokeweight=".5pt">
                 <v:textbox>
                   <w:txbxContent>
                     <w:p>
@@ -10526,7 +10478,7 @@
           </mc:Choice>
           <mc:Fallback>
             <w:pict>
-              <v:shape w14:anchorId="5D35E435" id="Text Box 239145535" o:spid="_x0000_s1052" type="#_x0000_t202" style="position:absolute;left:0;text-align:left;margin-left:83.35pt;margin-top:149.3pt;width:85.85pt;height:21pt;z-index:252481536;visibility:visible;mso-wrap-style:square;mso-width-percent:0;mso-height-percent:0;mso-wrap-distance-left:9pt;mso-wrap-distance-top:0;mso-wrap-distance-right:9pt;mso-wrap-distance-bottom:0;mso-position-horizontal:absolute;mso-position-horizontal-relative:margin;mso-position-vertical:absolute;mso-position-vertical-relative:text;mso-width-percent:0;mso-height-percent:0;mso-width-relative:margin;mso-height-relative:margin;v-text-anchor:top" o:gfxdata="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" fillcolor="white [3201]" strokeweight=".5pt">
+              <v:shape w14:anchorId="5D35E435" id="Text Box 239145535" o:spid="_x0000_s1052" type="#_x0000_t202" style="position:absolute;left:0;text-align:left;margin-left:83.35pt;margin-top:149.3pt;width:85.85pt;height:21pt;z-index:252481536;visibility:visible;mso-wrap-style:square;mso-width-percent:0;mso-height-percent:0;mso-wrap-distance-left:9pt;mso-wrap-distance-top:0;mso-wrap-distance-right:9pt;mso-wrap-distance-bottom:0;mso-position-horizontal:absolute;mso-position-horizontal-relative:margin;mso-position-vertical:absolute;mso-position-vertical-relative:text;mso-width-percent:0;mso-height-percent:0;mso-width-relative:margin;mso-height-relative:margin;v-text-anchor:top" o:gfxdata="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" fillcolor="white [3201]" strokeweight=".5pt">
                 <v:textbox>
                   <w:txbxContent>
                     <w:p>
@@ -10638,7 +10590,7 @@
           </mc:Choice>
           <mc:Fallback>
             <w:pict>
-              <v:shape w14:anchorId="1CE9D758" id="Text Box 1772415784" o:spid="_x0000_s1053" type="#_x0000_t202" style="position:absolute;left:0;text-align:left;margin-left:83.75pt;margin-top:86.5pt;width:82.85pt;height:21pt;z-index:252485632;visibility:visible;mso-wrap-style:square;mso-width-percent:0;mso-height-percent:0;mso-wrap-distance-left:9pt;mso-wrap-distance-top:0;mso-wrap-distance-right:9pt;mso-wrap-distance-bottom:0;mso-position-horizontal:absolute;mso-position-horizontal-relative:margin;mso-position-vertical:absolute;mso-position-vertical-relative:text;mso-width-percent:0;mso-height-percent:0;mso-width-relative:margin;mso-height-relative:margin;v-text-anchor:top" o:gfxdata="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" fillcolor="white [3201]" strokeweight=".5pt">
+              <v:shape w14:anchorId="1CE9D758" id="Text Box 1772415784" o:spid="_x0000_s1053" type="#_x0000_t202" style="position:absolute;left:0;text-align:left;margin-left:83.75pt;margin-top:86.5pt;width:82.85pt;height:21pt;z-index:252485632;visibility:visible;mso-wrap-style:square;mso-width-percent:0;mso-height-percent:0;mso-wrap-distance-left:9pt;mso-wrap-distance-top:0;mso-wrap-distance-right:9pt;mso-wrap-distance-bottom:0;mso-position-horizontal:absolute;mso-position-horizontal-relative:margin;mso-position-vertical:absolute;mso-position-vertical-relative:text;mso-width-percent:0;mso-height-percent:0;mso-width-relative:margin;mso-height-relative:margin;v-text-anchor:top" o:gfxdata="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" fillcolor="white [3201]" strokeweight=".5pt">
                 <v:textbox>
                   <w:txbxContent>
                     <w:p>
@@ -10739,8 +10691,8 @@
         </w:rPr>
         <w:t xml:space="preserve"> </w:t>
       </w:r>
-      <w:commentRangeStart w:id="21"/>
-      <w:commentRangeStart w:id="22"/>
+      <w:commentRangeStart w:id="18"/>
+      <w:commentRangeStart w:id="19"/>
       <w:r>
         <w:rPr>
           <w:noProof/>
@@ -10781,23 +10733,23 @@
           </wp:inline>
         </w:drawing>
       </w:r>
-      <w:commentRangeEnd w:id="21"/>
+      <w:commentRangeEnd w:id="18"/>
       <w:r>
         <w:rPr>
           <w:rStyle w:val="CommentReference"/>
           <w:rFonts w:asciiTheme="minorHAnsi" w:hAnsiTheme="minorHAnsi" w:cstheme="minorBidi"/>
           <w:color w:val="auto"/>
         </w:rPr>
-        <w:commentReference w:id="21"/>
+        <w:commentReference w:id="18"/>
       </w:r>
-      <w:commentRangeEnd w:id="22"/>
+      <w:commentRangeEnd w:id="19"/>
       <w:r>
         <w:rPr>
           <w:rStyle w:val="CommentReference"/>
           <w:rFonts w:asciiTheme="minorHAnsi" w:hAnsiTheme="minorHAnsi" w:cstheme="minorBidi"/>
           <w:color w:val="auto"/>
         </w:rPr>
-        <w:commentReference w:id="22"/>
+        <w:commentReference w:id="19"/>
       </w:r>
     </w:p>
     <w:p>
@@ -10805,7 +10757,7 @@
         <w:pStyle w:val="figuretabletitle"/>
         <w:spacing w:before="240"/>
       </w:pPr>
-      <w:bookmarkStart w:id="23" w:name="_Ref139462755"/>
+      <w:bookmarkStart w:id="20" w:name="_Ref139462755"/>
       <w:r>
         <w:t xml:space="preserve">Figure </w:t>
       </w:r>
@@ -10827,7 +10779,7 @@
       <w:r>
         <w:fldChar w:fldCharType="end"/>
       </w:r>
-      <w:bookmarkEnd w:id="23"/>
+      <w:bookmarkEnd w:id="20"/>
       <w:r>
         <w:t>: Diagram of Software Inputs</w:t>
       </w:r>
@@ -13243,8 +13195,8 @@
                 <w:szCs w:val="18"/>
               </w:rPr>
             </w:pPr>
-            <w:commentRangeStart w:id="24"/>
-            <w:commentRangeStart w:id="25"/>
+            <w:commentRangeStart w:id="21"/>
+            <w:commentRangeStart w:id="22"/>
             <w:r>
               <w:rPr>
                 <w:rFonts w:ascii="Segoe UI Light" w:hAnsi="Segoe UI Light" w:cs="Segoe UI Light"/>
@@ -13403,7 +13355,7 @@
               </w:rPr>
               <w:t>0.6738</w:t>
             </w:r>
-            <w:commentRangeEnd w:id="24"/>
+            <w:commentRangeEnd w:id="21"/>
             <w:r>
               <w:rPr>
                 <w:rStyle w:val="CommentReference"/>
@@ -13413,7 +13365,7 @@
                 <w:color w:val="auto"/>
                 <w:lang w:eastAsia="en-US"/>
               </w:rPr>
-              <w:commentReference w:id="24"/>
+              <w:commentReference w:id="21"/>
             </w:r>
             <w:r>
               <w:rPr>
@@ -13424,12 +13376,12 @@
                 <w:color w:val="auto"/>
                 <w:lang w:eastAsia="en-US"/>
               </w:rPr>
-              <w:commentReference w:id="25"/>
+              <w:commentReference w:id="22"/>
             </w:r>
           </w:p>
         </w:tc>
       </w:tr>
-      <w:commentRangeEnd w:id="25"/>
+      <w:commentRangeEnd w:id="22"/>
       <w:tr>
         <w:trPr>
           <w:trHeight w:val="316"/>
@@ -19526,7 +19478,7 @@
         <w:pStyle w:val="figuretabletitle"/>
         <w:spacing w:before="240"/>
       </w:pPr>
-      <w:bookmarkStart w:id="26" w:name="_Ref139463101"/>
+      <w:bookmarkStart w:id="23" w:name="_Ref139463101"/>
       <w:r>
         <w:t xml:space="preserve">Table </w:t>
       </w:r>
@@ -19548,7 +19500,7 @@
       <w:r>
         <w:fldChar w:fldCharType="end"/>
       </w:r>
-      <w:bookmarkEnd w:id="26"/>
+      <w:bookmarkEnd w:id="23"/>
       <w:r>
         <w:t>: Result of Calculation</w:t>
       </w:r>
@@ -19582,7 +19534,7 @@
       <w:pPr>
         <w:pStyle w:val="AppendixText"/>
       </w:pPr>
-      <w:commentRangeStart w:id="27"/>
+      <w:commentRangeStart w:id="24"/>
       <w:r>
         <w:t xml:space="preserve">It can be seen from the results that under “reasonable worst case” conditions, the maximum FED an occupant could be expected to receive is </w:t>
       </w:r>
@@ -19622,7 +19574,7 @@
       <w:r>
         <w:t>Given this, it is our view that it has been quantitatively demonstrated that in this instance, the cooking facilities are sufficiently “remote” from the escape routes.</w:t>
       </w:r>
-      <w:commentRangeEnd w:id="27"/>
+      <w:commentRangeEnd w:id="24"/>
       <w:r>
         <w:t xml:space="preserve"> </w:t>
       </w:r>
@@ -19632,7 +19584,7 @@
           <w:rFonts w:asciiTheme="minorHAnsi" w:hAnsiTheme="minorHAnsi" w:cstheme="minorBidi"/>
           <w:color w:val="auto"/>
         </w:rPr>
-        <w:commentReference w:id="27"/>
+        <w:commentReference w:id="24"/>
       </w:r>
       <w:r>
         <w:t>{% if</w:t>
@@ -19657,7 +19609,7 @@
       <w:pPr>
         <w:pStyle w:val="AppendixText"/>
       </w:pPr>
-      <w:commentRangeStart w:id="28"/>
+      <w:commentRangeStart w:id="25"/>
       <w:r>
         <w:rPr>
           <w:b/>
@@ -19665,14 +19617,14 @@
         </w:rPr>
         <w:t xml:space="preserve">FED&gt;1. Revise parameters and try again. </w:t>
       </w:r>
-      <w:commentRangeEnd w:id="28"/>
+      <w:commentRangeEnd w:id="25"/>
       <w:r>
         <w:rPr>
           <w:rStyle w:val="CommentReference"/>
           <w:rFonts w:asciiTheme="minorHAnsi" w:hAnsiTheme="minorHAnsi" w:cstheme="minorBidi"/>
           <w:color w:val="auto"/>
         </w:rPr>
-        <w:commentReference w:id="28"/>
+        <w:commentReference w:id="25"/>
       </w:r>
       <w:bookmarkEnd w:id="0"/>
       <w:bookmarkEnd w:id="1"/>
@@ -19717,55 +19669,7 @@
 
 <file path=word/comments.xml><?xml version="1.0" encoding="utf-8"?>
 <w:comments xmlns:wpc="http://schemas.microsoft.com/office/word/2010/wordprocessingCanvas" xmlns:cx="http://schemas.microsoft.com/office/drawing/2014/chartex" xmlns:cx1="http://schemas.microsoft.com/office/drawing/2015/9/8/chartex" xmlns:cx2="http://schemas.microsoft.com/office/drawing/2015/10/21/chartex" xmlns:cx3="http://schemas.microsoft.com/office/drawing/2016/5/9/chartex" xmlns:cx4="http://schemas.microsoft.com/office/drawing/2016/5/10/chartex" xmlns:cx5="http://schemas.microsoft.com/office/drawing/2016/5/11/chartex" xmlns:cx6="http://schemas.microsoft.com/office/drawing/2016/5/12/chartex" xmlns:cx7="http://schemas.microsoft.com/office/drawing/2016/5/13/chartex" xmlns:cx8="http://schemas.microsoft.com/office/drawing/2016/5/14/chartex" xmlns:mc="http://schemas.openxmlformats.org/markup-compatibility/2006" xmlns:aink="http://schemas.microsoft.com/office/drawing/2016/ink" xmlns:am3d="http://schemas.microsoft.com/office/drawing/2017/model3d" xmlns:o="urn:schemas-microsoft-com:office:office" xmlns:oel="http://schemas.microsoft.com/office/2019/extlst" xmlns:r="http://schemas.openxmlformats.org/officeDocument/2006/relationships" xmlns:m="http://schemas.openxmlformats.org/officeDocument/2006/math" xmlns:v="urn:schemas-microsoft-com:vml" xmlns:wp14="http://schemas.microsoft.com/office/word/2010/wordprocessingDrawing" xmlns:wp="http://schemas.openxmlformats.org/drawingml/2006/wordprocessingDrawing" xmlns:w10="urn:schemas-microsoft-com:office:word" xmlns:w="http://schemas.openxmlformats.org/wordprocessingml/2006/main" xmlns:w14="http://schemas.microsoft.com/office/word/2010/wordml" xmlns:w15="http://schemas.microsoft.com/office/word/2012/wordml" xmlns:w16cex="http://schemas.microsoft.com/office/word/2018/wordml/cex" xmlns:w16cid="http://schemas.microsoft.com/office/word/2016/wordml/cid" xmlns:w16="http://schemas.microsoft.com/office/word/2018/wordml" xmlns:w16sdtdh="http://schemas.microsoft.com/office/word/2020/wordml/sdtdatahash" xmlns:w16se="http://schemas.microsoft.com/office/word/2015/wordml/symex" xmlns:wpg="http://schemas.microsoft.com/office/word/2010/wordprocessingGroup" xmlns:wpi="http://schemas.microsoft.com/office/word/2010/wordprocessingInk" xmlns:wne="http://schemas.microsoft.com/office/word/2006/wordml" xmlns:wps="http://schemas.microsoft.com/office/word/2010/wordprocessingShape" mc:Ignorable="w14 w15 w16se w16cid w16 w16cex w16sdtdh wp14">
-  <w:comment w:id="8" w:author="Sam Bennett" w:date="2023-07-18T12:19:00Z" w:initials="SB">
-    <w:p>
-      <w:pPr>
-        <w:pStyle w:val="CommentText"/>
-      </w:pPr>
-      <w:r>
-        <w:rPr>
-          <w:rStyle w:val="CommentReference"/>
-        </w:rPr>
-        <w:annotationRef/>
-      </w:r>
-      <w:r>
-        <w:t>If fire type = "Chip Pan" then this</w:t>
-      </w:r>
-    </w:p>
-  </w:comment>
-  <w:comment w:id="9" w:author="Sam Bennett" w:date="2023-07-18T12:23:00Z" w:initials="SB">
-    <w:p>
-      <w:pPr>
-        <w:pStyle w:val="CommentText"/>
-      </w:pPr>
-      <w:r>
-        <w:rPr>
-          <w:rStyle w:val="CommentReference"/>
-        </w:rPr>
-        <w:annotationRef/>
-      </w:r>
-      <w:r>
-        <w:t>If fire type = "Chip Pans Banned" then this</w:t>
-      </w:r>
-    </w:p>
-  </w:comment>
-  <w:comment w:id="10" w:author="Sam Bennett" w:date="2023-07-18T12:24:00Z" w:initials="SB">
-    <w:p>
-      <w:pPr>
-        <w:pStyle w:val="CommentText"/>
-      </w:pPr>
-      <w:r>
-        <w:rPr>
-          <w:rStyle w:val="CommentReference"/>
-        </w:rPr>
-        <w:annotationRef/>
-      </w:r>
-      <w:r>
-        <w:t xml:space="preserve">If user inserts their own heat release rate insert this. </w:t>
-      </w:r>
-    </w:p>
-  </w:comment>
-  <w:comment w:id="12" w:author="Sam Bennett" w:date="2023-07-18T12:25:00Z" w:initials="SB">
+  <w:comment w:id="9" w:author="Sam Bennett" w:date="2023-07-18T12:25:00Z" w:initials="SB">
     <w:p>
       <w:pPr>
         <w:pStyle w:val="CommentText"/>
@@ -19781,7 +19685,7 @@
       </w:r>
     </w:p>
   </w:comment>
-  <w:comment w:id="14" w:author="Sam Bennett" w:date="2023-07-18T12:25:00Z" w:initials="SB">
+  <w:comment w:id="11" w:author="Sam Bennett" w:date="2023-07-18T12:25:00Z" w:initials="SB">
     <w:p>
       <w:pPr>
         <w:pStyle w:val="CommentText"/>
@@ -19797,7 +19701,7 @@
       </w:r>
     </w:p>
   </w:comment>
-  <w:comment w:id="15" w:author="Sam Bennett" w:date="2023-07-18T12:30:00Z" w:initials="SB">
+  <w:comment w:id="12" w:author="Sam Bennett" w:date="2023-07-18T12:30:00Z" w:initials="SB">
     <w:p>
       <w:pPr>
         <w:pStyle w:val="CommentText"/>
@@ -19813,7 +19717,7 @@
       </w:r>
     </w:p>
   </w:comment>
-  <w:comment w:id="16" w:author="Sam Bennett" w:date="2023-07-18T12:25:00Z" w:initials="SB">
+  <w:comment w:id="13" w:author="Sam Bennett" w:date="2023-07-18T12:25:00Z" w:initials="SB">
     <w:p>
       <w:pPr>
         <w:pStyle w:val="CommentText"/>
@@ -19829,7 +19733,7 @@
       </w:r>
     </w:p>
   </w:comment>
-  <w:comment w:id="17" w:author="Sam Bennett" w:date="2023-07-18T12:24:00Z" w:initials="SB">
+  <w:comment w:id="14" w:author="Sam Bennett" w:date="2023-07-18T12:24:00Z" w:initials="SB">
     <w:p>
       <w:pPr>
         <w:pStyle w:val="CommentText"/>
@@ -19845,7 +19749,7 @@
       </w:r>
     </w:p>
   </w:comment>
-  <w:comment w:id="18" w:author="Sam Bennett" w:date="2023-07-18T12:41:00Z" w:initials="SB">
+  <w:comment w:id="15" w:author="Sam Bennett" w:date="2023-07-18T12:41:00Z" w:initials="SB">
     <w:p>
       <w:pPr>
         <w:pStyle w:val="CommentText"/>
@@ -19861,7 +19765,7 @@
       </w:r>
     </w:p>
   </w:comment>
-  <w:comment w:id="19" w:author="Sam Bennett" w:date="2023-07-18T12:42:00Z" w:initials="SB">
+  <w:comment w:id="16" w:author="Sam Bennett" w:date="2023-07-18T12:42:00Z" w:initials="SB">
     <w:p>
       <w:pPr>
         <w:pStyle w:val="CommentText"/>
@@ -19877,7 +19781,7 @@
       </w:r>
     </w:p>
   </w:comment>
-  <w:comment w:id="20" w:author="Sam Bennett" w:date="2023-07-18T12:53:00Z" w:initials="SB">
+  <w:comment w:id="17" w:author="Sam Bennett" w:date="2023-07-18T12:53:00Z" w:initials="SB">
     <w:p>
       <w:pPr>
         <w:pStyle w:val="CommentText"/>
@@ -19893,7 +19797,7 @@
       </w:r>
     </w:p>
   </w:comment>
-  <w:comment w:id="21" w:author="Sam Bennett" w:date="2023-07-18T12:31:00Z" w:initials="SB">
+  <w:comment w:id="18" w:author="Sam Bennett" w:date="2023-07-18T12:31:00Z" w:initials="SB">
     <w:p>
       <w:pPr>
         <w:pStyle w:val="CommentText"/>
@@ -19909,7 +19813,7 @@
       </w:r>
     </w:p>
   </w:comment>
-  <w:comment w:id="22" w:author="Sam Bennett" w:date="2023-07-18T12:42:00Z" w:initials="SB">
+  <w:comment w:id="19" w:author="Sam Bennett" w:date="2023-07-18T12:42:00Z" w:initials="SB">
     <w:p>
       <w:pPr>
         <w:pStyle w:val="CommentText"/>
@@ -19925,7 +19829,7 @@
       </w:r>
     </w:p>
   </w:comment>
-  <w:comment w:id="24" w:author="Sam Bennett" w:date="2023-07-18T12:31:00Z" w:initials="SB">
+  <w:comment w:id="21" w:author="Sam Bennett" w:date="2023-07-18T12:31:00Z" w:initials="SB">
     <w:p>
       <w:pPr>
         <w:pStyle w:val="CommentText"/>
@@ -19941,7 +19845,7 @@
       </w:r>
     </w:p>
   </w:comment>
-  <w:comment w:id="25" w:author="Sam Bennett" w:date="2023-07-18T12:42:00Z" w:initials="SB">
+  <w:comment w:id="22" w:author="Sam Bennett" w:date="2023-07-18T12:42:00Z" w:initials="SB">
     <w:p>
       <w:pPr>
         <w:pStyle w:val="CommentText"/>
@@ -19957,7 +19861,7 @@
       </w:r>
     </w:p>
   </w:comment>
-  <w:comment w:id="27" w:author="Sam Bennett" w:date="2023-07-18T12:34:00Z" w:initials="SB">
+  <w:comment w:id="24" w:author="Sam Bennett" w:date="2023-07-18T12:34:00Z" w:initials="SB">
     <w:p>
       <w:pPr>
         <w:pStyle w:val="CommentText"/>
@@ -19973,7 +19877,7 @@
       </w:r>
     </w:p>
   </w:comment>
-  <w:comment w:id="28" w:author="Sam Bennett" w:date="2023-07-18T12:35:00Z" w:initials="SB">
+  <w:comment w:id="25" w:author="Sam Bennett" w:date="2023-07-18T12:35:00Z" w:initials="SB">
     <w:p>
       <w:pPr>
         <w:pStyle w:val="CommentText"/>
@@ -19994,9 +19898,6 @@
 
 <file path=word/commentsExtended.xml><?xml version="1.0" encoding="utf-8"?>
 <w15:commentsEx xmlns:wpc="http://schemas.microsoft.com/office/word/2010/wordprocessingCanvas" xmlns:cx="http://schemas.microsoft.com/office/drawing/2014/chartex" xmlns:cx1="http://schemas.microsoft.com/office/drawing/2015/9/8/chartex" xmlns:cx2="http://schemas.microsoft.com/office/drawing/2015/10/21/chartex" xmlns:cx3="http://schemas.microsoft.com/office/drawing/2016/5/9/chartex" xmlns:cx4="http://schemas.microsoft.com/office/drawing/2016/5/10/chartex" xmlns:cx5="http://schemas.microsoft.com/office/drawing/2016/5/11/chartex" xmlns:cx6="http://schemas.microsoft.com/office/drawing/2016/5/12/chartex" xmlns:cx7="http://schemas.microsoft.com/office/drawing/2016/5/13/chartex" xmlns:cx8="http://schemas.microsoft.com/office/drawing/2016/5/14/chartex" xmlns:mc="http://schemas.openxmlformats.org/markup-compatibility/2006" xmlns:aink="http://schemas.microsoft.com/office/drawing/2016/ink" xmlns:am3d="http://schemas.microsoft.com/office/drawing/2017/model3d" xmlns:o="urn:schemas-microsoft-com:office:office" xmlns:oel="http://schemas.microsoft.com/office/2019/extlst" xmlns:r="http://schemas.openxmlformats.org/officeDocument/2006/relationships" xmlns:m="http://schemas.openxmlformats.org/officeDocument/2006/math" xmlns:v="urn:schemas-microsoft-com:vml" xmlns:wp14="http://schemas.microsoft.com/office/word/2010/wordprocessingDrawing" xmlns:wp="http://schemas.openxmlformats.org/drawingml/2006/wordprocessingDrawing" xmlns:w10="urn:schemas-microsoft-com:office:word" xmlns:w="http://schemas.openxmlformats.org/wordprocessingml/2006/main" xmlns:w14="http://schemas.microsoft.com/office/word/2010/wordml" xmlns:w15="http://schemas.microsoft.com/office/word/2012/wordml" xmlns:w16cex="http://schemas.microsoft.com/office/word/2018/wordml/cex" xmlns:w16cid="http://schemas.microsoft.com/office/word/2016/wordml/cid" xmlns:w16="http://schemas.microsoft.com/office/word/2018/wordml" xmlns:w16sdtdh="http://schemas.microsoft.com/office/word/2020/wordml/sdtdatahash" xmlns:w16se="http://schemas.microsoft.com/office/word/2015/wordml/symex" xmlns:wpg="http://schemas.microsoft.com/office/word/2010/wordprocessingGroup" xmlns:wpi="http://schemas.microsoft.com/office/word/2010/wordprocessingInk" xmlns:wne="http://schemas.microsoft.com/office/word/2006/wordml" xmlns:wps="http://schemas.microsoft.com/office/word/2010/wordprocessingShape" mc:Ignorable="w14 w15 w16se w16cid w16 w16cex w16sdtdh wp14">
-  <w15:commentEx w15:paraId="79305A9A" w15:done="0"/>
-  <w15:commentEx w15:paraId="6F31FAE3" w15:done="0"/>
-  <w15:commentEx w15:paraId="28EFB97C" w15:done="0"/>
   <w15:commentEx w15:paraId="582B01D7" w15:done="0"/>
   <w15:commentEx w15:paraId="35959058" w15:done="0"/>
   <w15:commentEx w15:paraId="563D33EE" w15:done="0"/>
@@ -20016,9 +19917,6 @@
 
 <file path=word/commentsExtensible.xml><?xml version="1.0" encoding="utf-8"?>
 <w16cex:commentsExtensible xmlns:wpc="http://schemas.microsoft.com/office/word/2010/wordprocessingCanvas" xmlns:cx="http://schemas.microsoft.com/office/drawing/2014/chartex" xmlns:cx1="http://schemas.microsoft.com/office/drawing/2015/9/8/chartex" xmlns:cx2="http://schemas.microsoft.com/office/drawing/2015/10/21/chartex" xmlns:cx3="http://schemas.microsoft.com/office/drawing/2016/5/9/chartex" xmlns:cx4="http://schemas.microsoft.com/office/drawing/2016/5/10/chartex" xmlns:cx5="http://schemas.microsoft.com/office/drawing/2016/5/11/chartex" xmlns:cx6="http://schemas.microsoft.com/office/drawing/2016/5/12/chartex" xmlns:cx7="http://schemas.microsoft.com/office/drawing/2016/5/13/chartex" xmlns:cx8="http://schemas.microsoft.com/office/drawing/2016/5/14/chartex" xmlns:mc="http://schemas.openxmlformats.org/markup-compatibility/2006" xmlns:aink="http://schemas.microsoft.com/office/drawing/2016/ink" xmlns:am3d="http://schemas.microsoft.com/office/drawing/2017/model3d" xmlns:o="urn:schemas-microsoft-com:office:office" xmlns:oel="http://schemas.microsoft.com/office/2019/extlst" xmlns:r="http://schemas.openxmlformats.org/officeDocument/2006/relationships" xmlns:m="http://schemas.openxmlformats.org/officeDocument/2006/math" xmlns:v="urn:schemas-microsoft-com:vml" xmlns:wp14="http://schemas.microsoft.com/office/word/2010/wordprocessingDrawing" xmlns:wp="http://schemas.openxmlformats.org/drawingml/2006/wordprocessingDrawing" xmlns:w10="urn:schemas-microsoft-com:office:word" xmlns:w="http://schemas.openxmlformats.org/wordprocessingml/2006/main" xmlns:w14="http://schemas.microsoft.com/office/word/2010/wordml" xmlns:w15="http://schemas.microsoft.com/office/word/2012/wordml" xmlns:w16cex="http://schemas.microsoft.com/office/word/2018/wordml/cex" xmlns:w16cid="http://schemas.microsoft.com/office/word/2016/wordml/cid" xmlns:w16="http://schemas.microsoft.com/office/word/2018/wordml" xmlns:w16sdtdh="http://schemas.microsoft.com/office/word/2020/wordml/sdtdatahash" xmlns:w16se="http://schemas.microsoft.com/office/word/2015/wordml/symex" xmlns:wpg="http://schemas.microsoft.com/office/word/2010/wordprocessingGroup" xmlns:wpi="http://schemas.microsoft.com/office/word/2010/wordprocessingInk" xmlns:wne="http://schemas.microsoft.com/office/word/2006/wordml" xmlns:wps="http://schemas.microsoft.com/office/word/2010/wordprocessingShape" mc:Ignorable="w14 w15 w16se w16cid w16 w16cex w16sdtdh wp14">
-  <w16cex:commentExtensible w16cex:durableId="286101CA" w16cex:dateUtc="2023-07-18T11:19:00Z"/>
-  <w16cex:commentExtensible w16cex:durableId="286102C5" w16cex:dateUtc="2023-07-18T11:23:00Z"/>
-  <w16cex:commentExtensible w16cex:durableId="28610309" w16cex:dateUtc="2023-07-18T11:24:00Z"/>
   <w16cex:commentExtensible w16cex:durableId="2861031F" w16cex:dateUtc="2023-07-18T11:25:00Z"/>
   <w16cex:commentExtensible w16cex:durableId="28610338" w16cex:dateUtc="2023-07-18T11:25:00Z"/>
   <w16cex:commentExtensible w16cex:durableId="28610464" w16cex:dateUtc="2023-07-18T11:30:00Z"/>
@@ -20038,9 +19936,6 @@
 
 <file path=word/commentsIds.xml><?xml version="1.0" encoding="utf-8"?>
 <w16cid:commentsIds xmlns:wpc="http://schemas.microsoft.com/office/word/2010/wordprocessingCanvas" xmlns:cx="http://schemas.microsoft.com/office/drawing/2014/chartex" xmlns:cx1="http://schemas.microsoft.com/office/drawing/2015/9/8/chartex" xmlns:cx2="http://schemas.microsoft.com/office/drawing/2015/10/21/chartex" xmlns:cx3="http://schemas.microsoft.com/office/drawing/2016/5/9/chartex" xmlns:cx4="http://schemas.microsoft.com/office/drawing/2016/5/10/chartex" xmlns:cx5="http://schemas.microsoft.com/office/drawing/2016/5/11/chartex" xmlns:cx6="http://schemas.microsoft.com/office/drawing/2016/5/12/chartex" xmlns:cx7="http://schemas.microsoft.com/office/drawing/2016/5/13/chartex" xmlns:cx8="http://schemas.microsoft.com/office/drawing/2016/5/14/chartex" xmlns:mc="http://schemas.openxmlformats.org/markup-compatibility/2006" xmlns:aink="http://schemas.microsoft.com/office/drawing/2016/ink" xmlns:am3d="http://schemas.microsoft.com/office/drawing/2017/model3d" xmlns:o="urn:schemas-microsoft-com:office:office" xmlns:oel="http://schemas.microsoft.com/office/2019/extlst" xmlns:r="http://schemas.openxmlformats.org/officeDocument/2006/relationships" xmlns:m="http://schemas.openxmlformats.org/officeDocument/2006/math" xmlns:v="urn:schemas-microsoft-com:vml" xmlns:wp14="http://schemas.microsoft.com/office/word/2010/wordprocessingDrawing" xmlns:wp="http://schemas.openxmlformats.org/drawingml/2006/wordprocessingDrawing" xmlns:w10="urn:schemas-microsoft-com:office:word" xmlns:w="http://schemas.openxmlformats.org/wordprocessingml/2006/main" xmlns:w14="http://schemas.microsoft.com/office/word/2010/wordml" xmlns:w15="http://schemas.microsoft.com/office/word/2012/wordml" xmlns:w16cex="http://schemas.microsoft.com/office/word/2018/wordml/cex" xmlns:w16cid="http://schemas.microsoft.com/office/word/2016/wordml/cid" xmlns:w16="http://schemas.microsoft.com/office/word/2018/wordml" xmlns:w16sdtdh="http://schemas.microsoft.com/office/word/2020/wordml/sdtdatahash" xmlns:w16se="http://schemas.microsoft.com/office/word/2015/wordml/symex" xmlns:wpg="http://schemas.microsoft.com/office/word/2010/wordprocessingGroup" xmlns:wpi="http://schemas.microsoft.com/office/word/2010/wordprocessingInk" xmlns:wne="http://schemas.microsoft.com/office/word/2006/wordml" xmlns:wps="http://schemas.microsoft.com/office/word/2010/wordprocessingShape" mc:Ignorable="w14 w15 w16se w16cid w16 w16cex w16sdtdh wp14">
-  <w16cid:commentId w16cid:paraId="79305A9A" w16cid:durableId="286101CA"/>
-  <w16cid:commentId w16cid:paraId="6F31FAE3" w16cid:durableId="286102C5"/>
-  <w16cid:commentId w16cid:paraId="28EFB97C" w16cid:durableId="28610309"/>
   <w16cid:commentId w16cid:paraId="582B01D7" w16cid:durableId="2861031F"/>
   <w16cid:commentId w16cid:paraId="35959058" w16cid:durableId="28610338"/>
   <w16cid:commentId w16cid:paraId="563D33EE" w16cid:durableId="28610464"/>
@@ -46921,15 +46816,45 @@
 </file>
 
 <file path=customXml/item1.xml><?xml version="1.0" encoding="utf-8"?>
-<?mso-contentType ?>
-<FormTemplates xmlns="http://schemas.microsoft.com/sharepoint/v3/contenttype/forms">
-  <Display>DocumentLibraryForm</Display>
-  <Edit>DocumentLibraryForm</Edit>
-  <New>DocumentLibraryForm</New>
-</FormTemplates>
+<b:Sources xmlns:b="http://schemas.openxmlformats.org/officeDocument/2006/bibliography" xmlns="http://schemas.openxmlformats.org/officeDocument/2006/bibliography" SelectedStyle="\APASixthEditionOfficeOnline.xsl" StyleName="APA" Version="6">
+  <b:Source>
+    <b:Tag>BS915</b:Tag>
+    <b:SourceType>Book</b:SourceType>
+    <b:Guid>{F881D032-ED53-4117-BB8D-D5BA9B65A9E5}</b:Guid>
+    <b:Title>BS 9991-  Fire Safety in the design, management and use of residential buildings. Code of Practice.</b:Title>
+    <b:Year>2015</b:Year>
+    <b:RefOrder>1</b:RefOrder>
+  </b:Source>
+  <b:Source>
+    <b:Tag>BuildingRegulations</b:Tag>
+    <b:SourceType>Book</b:SourceType>
+    <b:Guid>{2028EAD4-C63B-46D8-BBBA-626C3DF45340}</b:Guid>
+    <b:Title>The Building Regulations 2010 Statutory Instruments 2010 No. 2214.</b:Title>
+    <b:RefOrder>2</b:RefOrder>
+  </b:Source>
+</b:Sources>
 </file>
 
 <file path=customXml/item2.xml><?xml version="1.0" encoding="utf-8"?>
+<p:properties xmlns:p="http://schemas.microsoft.com/office/2006/metadata/properties" xmlns:xsi="http://www.w3.org/2001/XMLSchema-instance" xmlns:pc="http://schemas.microsoft.com/office/infopath/2007/PartnerControls">
+  <documentManagement>
+    <LeadEngineer xmlns="7569dd1c-eb2d-460f-aa7c-047271a30d18">
+      <UserInfo>
+        <DisplayName/>
+        <AccountId xsi:nil="true"/>
+        <AccountType/>
+      </UserInfo>
+    </LeadEngineer>
+    <Engineer xmlns="7569dd1c-eb2d-460f-aa7c-047271a30d18">Select</Engineer>
+    <lcf76f155ced4ddcb4097134ff3c332f xmlns="7569dd1c-eb2d-460f-aa7c-047271a30d18">
+      <Terms xmlns="http://schemas.microsoft.com/office/infopath/2007/PartnerControls"/>
+    </lcf76f155ced4ddcb4097134ff3c332f>
+    <TaxCatchAll xmlns="2cd984f5-42d9-4ea7-969a-15965c7e95fd" xsi:nil="true"/>
+  </documentManagement>
+</p:properties>
+</file>
+
+<file path=customXml/item3.xml><?xml version="1.0" encoding="utf-8"?>
 <ct:contentTypeSchema xmlns:ct="http://schemas.microsoft.com/office/2006/metadata/contentType" xmlns:ma="http://schemas.microsoft.com/office/2006/metadata/properties/metaAttributes" ct:_="" ma:_="" ma:contentTypeName="Document" ma:contentTypeID="0x0101008AE2DD1CDBFDE34ABAD6DE5BEFDC53E7" ma:contentTypeVersion="20" ma:contentTypeDescription="Create a new document." ma:contentTypeScope="" ma:versionID="063ed1e581f0230c58f7838dcb94d3f7">
   <xsd:schema xmlns:xsd="http://www.w3.org/2001/XMLSchema" xmlns:xs="http://www.w3.org/2001/XMLSchema" xmlns:p="http://schemas.microsoft.com/office/2006/metadata/properties" xmlns:ns2="7569dd1c-eb2d-460f-aa7c-047271a30d18" xmlns:ns3="2cd984f5-42d9-4ea7-969a-15965c7e95fd" targetNamespace="http://schemas.microsoft.com/office/2006/metadata/properties" ma:root="true" ma:fieldsID="e4dc9acfca9153da6d1efc54a3fa79a7" ns2:_="" ns3:_="">
     <xsd:import namespace="7569dd1c-eb2d-460f-aa7c-047271a30d18"/>
@@ -47203,54 +47128,35 @@
 </ct:contentTypeSchema>
 </file>
 
-<file path=customXml/item3.xml><?xml version="1.0" encoding="utf-8"?>
-<p:properties xmlns:p="http://schemas.microsoft.com/office/2006/metadata/properties" xmlns:xsi="http://www.w3.org/2001/XMLSchema-instance" xmlns:pc="http://schemas.microsoft.com/office/infopath/2007/PartnerControls">
-  <documentManagement>
-    <LeadEngineer xmlns="7569dd1c-eb2d-460f-aa7c-047271a30d18">
-      <UserInfo>
-        <DisplayName/>
-        <AccountId xsi:nil="true"/>
-        <AccountType/>
-      </UserInfo>
-    </LeadEngineer>
-    <Engineer xmlns="7569dd1c-eb2d-460f-aa7c-047271a30d18">Select</Engineer>
-    <lcf76f155ced4ddcb4097134ff3c332f xmlns="7569dd1c-eb2d-460f-aa7c-047271a30d18">
-      <Terms xmlns="http://schemas.microsoft.com/office/infopath/2007/PartnerControls"/>
-    </lcf76f155ced4ddcb4097134ff3c332f>
-    <TaxCatchAll xmlns="2cd984f5-42d9-4ea7-969a-15965c7e95fd" xsi:nil="true"/>
-  </documentManagement>
-</p:properties>
-</file>
-
 <file path=customXml/item4.xml><?xml version="1.0" encoding="utf-8"?>
-<b:Sources xmlns:b="http://schemas.openxmlformats.org/officeDocument/2006/bibliography" xmlns="http://schemas.openxmlformats.org/officeDocument/2006/bibliography" SelectedStyle="\APASixthEditionOfficeOnline.xsl" StyleName="APA" Version="6">
-  <b:Source>
-    <b:Tag>BS915</b:Tag>
-    <b:SourceType>Book</b:SourceType>
-    <b:Guid>{F881D032-ED53-4117-BB8D-D5BA9B65A9E5}</b:Guid>
-    <b:Title>BS 9991-  Fire Safety in the design, management and use of residential buildings. Code of Practice.</b:Title>
-    <b:Year>2015</b:Year>
-    <b:RefOrder>1</b:RefOrder>
-  </b:Source>
-  <b:Source>
-    <b:Tag>BuildingRegulations</b:Tag>
-    <b:SourceType>Book</b:SourceType>
-    <b:Guid>{2028EAD4-C63B-46D8-BBBA-626C3DF45340}</b:Guid>
-    <b:Title>The Building Regulations 2010 Statutory Instruments 2010 No. 2214.</b:Title>
-    <b:RefOrder>2</b:RefOrder>
-  </b:Source>
-</b:Sources>
+<?mso-contentType ?>
+<FormTemplates xmlns="http://schemas.microsoft.com/sharepoint/v3/contenttype/forms">
+  <Display>DocumentLibraryForm</Display>
+  <Edit>DocumentLibraryForm</Edit>
+  <New>DocumentLibraryForm</New>
+</FormTemplates>
 </file>
 
 <file path=customXml/itemProps1.xml><?xml version="1.0" encoding="utf-8"?>
-<ds:datastoreItem xmlns:ds="http://schemas.openxmlformats.org/officeDocument/2006/customXml" ds:itemID="{5AF42D2F-D7AF-42CA-8CA4-8CE2B9B926D1}">
+<ds:datastoreItem xmlns:ds="http://schemas.openxmlformats.org/officeDocument/2006/customXml" ds:itemID="{2A5A24D2-A4BF-4D69-9D48-068F1411A642}">
   <ds:schemaRefs>
-    <ds:schemaRef ds:uri="http://schemas.microsoft.com/sharepoint/v3/contenttype/forms"/>
+    <ds:schemaRef ds:uri="http://schemas.openxmlformats.org/officeDocument/2006/bibliography"/>
   </ds:schemaRefs>
 </ds:datastoreItem>
 </file>
 
 <file path=customXml/itemProps2.xml><?xml version="1.0" encoding="utf-8"?>
+<ds:datastoreItem xmlns:ds="http://schemas.openxmlformats.org/officeDocument/2006/customXml" ds:itemID="{E50DFBEA-E79C-4A42-8EE2-1C81B72B35F8}">
+  <ds:schemaRefs>
+    <ds:schemaRef ds:uri="http://schemas.microsoft.com/office/2006/metadata/properties"/>
+    <ds:schemaRef ds:uri="http://schemas.microsoft.com/office/infopath/2007/PartnerControls"/>
+    <ds:schemaRef ds:uri="7569dd1c-eb2d-460f-aa7c-047271a30d18"/>
+    <ds:schemaRef ds:uri="2cd984f5-42d9-4ea7-969a-15965c7e95fd"/>
+  </ds:schemaRefs>
+</ds:datastoreItem>
+</file>
+
+<file path=customXml/itemProps3.xml><?xml version="1.0" encoding="utf-8"?>
 <ds:datastoreItem xmlns:ds="http://schemas.openxmlformats.org/officeDocument/2006/customXml" ds:itemID="{54BAA14A-6073-46B6-B4D7-6D10FDA4E64A}">
   <ds:schemaRefs>
     <ds:schemaRef ds:uri="http://schemas.microsoft.com/office/2006/metadata/contentType"/>
@@ -47269,21 +47175,10 @@
 </ds:datastoreItem>
 </file>
 
-<file path=customXml/itemProps3.xml><?xml version="1.0" encoding="utf-8"?>
-<ds:datastoreItem xmlns:ds="http://schemas.openxmlformats.org/officeDocument/2006/customXml" ds:itemID="{E50DFBEA-E79C-4A42-8EE2-1C81B72B35F8}">
+<file path=customXml/itemProps4.xml><?xml version="1.0" encoding="utf-8"?>
+<ds:datastoreItem xmlns:ds="http://schemas.openxmlformats.org/officeDocument/2006/customXml" ds:itemID="{5AF42D2F-D7AF-42CA-8CA4-8CE2B9B926D1}">
   <ds:schemaRefs>
-    <ds:schemaRef ds:uri="http://schemas.microsoft.com/office/2006/metadata/properties"/>
-    <ds:schemaRef ds:uri="http://schemas.microsoft.com/office/infopath/2007/PartnerControls"/>
-    <ds:schemaRef ds:uri="7569dd1c-eb2d-460f-aa7c-047271a30d18"/>
-    <ds:schemaRef ds:uri="2cd984f5-42d9-4ea7-969a-15965c7e95fd"/>
-  </ds:schemaRefs>
-</ds:datastoreItem>
-</file>
-
-<file path=customXml/itemProps4.xml><?xml version="1.0" encoding="utf-8"?>
-<ds:datastoreItem xmlns:ds="http://schemas.openxmlformats.org/officeDocument/2006/customXml" ds:itemID="{2A5A24D2-A4BF-4D69-9D48-068F1411A642}">
-  <ds:schemaRefs>
-    <ds:schemaRef ds:uri="http://schemas.openxmlformats.org/officeDocument/2006/bibliography"/>
+    <ds:schemaRef ds:uri="http://schemas.microsoft.com/sharepoint/v3/contenttype/forms"/>
   </ds:schemaRefs>
 </ds:datastoreItem>
 </file>
</xml_diff>